<commit_message>
atualizado arquivos JavaScript e GitHub
</commit_message>
<xml_diff>
--- a/arquivos estudo/JavaScript.docx
+++ b/arquivos estudo/JavaScript.docx
@@ -4,7 +4,6 @@
   <w:body>
     <w:p>
       <w:pPr>
-        <w:jc w:val="center"/>
         <w:rPr>
           <w:rFonts w:ascii="Consolas" w:hAnsi="Consolas" w:cs="Courier New"/>
           <w:b/>
@@ -280,6 +279,11 @@
       </w:r>
     </w:p>
     <w:p>
+      <w:pPr>
+        <w:rPr>
+          <w:rFonts w:ascii="Consolas" w:hAnsi="Consolas"/>
+        </w:rPr>
+      </w:pPr>
       <w:r>
         <w:rPr>
           <w:rFonts w:ascii="Consolas" w:hAnsi="Consolas"/>
@@ -340,190 +344,140 @@
         <w:pStyle w:val="Ttulo4"/>
       </w:pPr>
       <w:r>
-        <w:t>Afirmações:</w:t>
+        <w:t>ECMA (1997)</w:t>
       </w:r>
     </w:p>
     <w:p>
-      <w:pPr>
-        <w:rPr>
-          <w:rFonts w:ascii="Consolas" w:hAnsi="Consolas" w:cs="Courier New"/>
-        </w:rPr>
-      </w:pPr>
-      <w:r>
-        <w:rPr>
-          <w:rFonts w:ascii="Consolas" w:hAnsi="Consolas" w:cs="Courier New"/>
-        </w:rPr>
-        <w:t>coloque o arquivo .js no final do &lt;body&gt;</w:t>
-      </w:r>
-      <w:r>
-        <w:rPr>
-          <w:rFonts w:ascii="Consolas" w:hAnsi="Consolas" w:cs="Courier New"/>
-        </w:rPr>
-        <w:t xml:space="preserve"> do </w:t>
-      </w:r>
-      <w:r>
-        <w:rPr>
-          <w:rFonts w:ascii="Consolas" w:hAnsi="Consolas" w:cs="Courier New"/>
-        </w:rPr>
-        <w:t>arquivo</w:t>
-      </w:r>
-      <w:r>
-        <w:rPr>
-          <w:rFonts w:ascii="Consolas" w:hAnsi="Consolas" w:cs="Courier New"/>
-        </w:rPr>
-        <w:t>.HTML</w:t>
-      </w:r>
-      <w:r>
-        <w:rPr>
-          <w:rFonts w:ascii="Consolas" w:hAnsi="Consolas" w:cs="Courier New"/>
-        </w:rPr>
-        <w:br/>
-      </w:r>
-      <w:r>
-        <w:rPr>
-          <w:rFonts w:ascii="Consolas" w:hAnsi="Consolas" w:cs="Courier New"/>
-        </w:rPr>
-        <w:t>&lt;script src="app.js"&gt;&lt;/script&gt;</w:t>
-      </w:r>
-      <w:r>
-        <w:rPr>
-          <w:rFonts w:ascii="Consolas" w:hAnsi="Consolas" w:cs="Courier New"/>
-        </w:rPr>
-        <w:t xml:space="preserve"> </w:t>
-      </w:r>
-      <w:r>
-        <w:rPr>
-          <w:rFonts w:ascii="Consolas" w:hAnsi="Consolas" w:cs="Courier New"/>
-        </w:rPr>
-        <w:t>&lt;</w:t>
-      </w:r>
-      <w:r>
-        <w:rPr>
-          <w:rFonts w:ascii="Consolas" w:hAnsi="Consolas" w:cs="Courier New"/>
-        </w:rPr>
-        <w:t>/</w:t>
-      </w:r>
-      <w:r>
-        <w:rPr>
-          <w:rFonts w:ascii="Consolas" w:hAnsi="Consolas" w:cs="Courier New"/>
-        </w:rPr>
-        <w:t>body&gt;</w:t>
-      </w:r>
-      <w:r>
-        <w:rPr>
-          <w:rFonts w:ascii="Consolas" w:hAnsi="Consolas" w:cs="Courier New"/>
-        </w:rPr>
-        <w:t xml:space="preserve"> </w:t>
-      </w:r>
-      <w:r>
-        <w:rPr>
-          <w:rFonts w:ascii="Consolas" w:hAnsi="Consolas" w:cs="Courier New"/>
-          <w:color w:val="538135" w:themeColor="accent6" w:themeShade="BF"/>
-        </w:rPr>
-        <w:t>// src == 'source'</w:t>
-      </w:r>
-      <w:r>
-        <w:rPr>
-          <w:rFonts w:ascii="Consolas" w:hAnsi="Consolas" w:cs="Courier New"/>
-        </w:rPr>
-        <w:br/>
-      </w:r>
-      <w:r>
-        <w:rPr>
-          <w:rFonts w:ascii="Consolas" w:hAnsi="Consolas" w:cs="Courier New"/>
-        </w:rPr>
-        <w:br/>
-      </w:r>
-      <w:r>
-        <w:rPr>
-          <w:rFonts w:ascii="Consolas" w:hAnsi="Consolas" w:cs="Courier New"/>
-        </w:rPr>
-        <w:t>usa { } para definir o bloco de código.</w:t>
-      </w:r>
-      <w:r>
-        <w:rPr>
-          <w:rFonts w:ascii="Consolas" w:hAnsi="Consolas" w:cs="Courier New"/>
-        </w:rPr>
-        <w:br/>
-      </w:r>
-      <w:r>
-        <w:rPr>
-          <w:rFonts w:ascii="Consolas" w:hAnsi="Consolas" w:cs="Courier New"/>
-        </w:rPr>
-        <w:br/>
-        <w:t xml:space="preserve">usa ; para definir o fim de uma </w:t>
-      </w:r>
-      <w:r>
-        <w:rPr>
-          <w:rFonts w:ascii="Consolas" w:hAnsi="Consolas" w:cs="Courier New"/>
-        </w:rPr>
-        <w:t>instrução</w:t>
-      </w:r>
-      <w:r>
-        <w:rPr>
-          <w:rFonts w:ascii="Consolas" w:hAnsi="Consolas" w:cs="Courier New"/>
-        </w:rPr>
-        <w:t>.</w:t>
-      </w:r>
-      <w:r>
-        <w:rPr>
-          <w:rFonts w:ascii="Consolas" w:hAnsi="Consolas" w:cs="Courier New"/>
-        </w:rPr>
-        <w:br/>
-      </w:r>
-      <w:r>
-        <w:rPr>
-          <w:rFonts w:ascii="Consolas" w:hAnsi="Consolas" w:cs="Courier New"/>
-        </w:rPr>
-        <w:br/>
-        <w:t>Console:</w:t>
-      </w:r>
-      <w:r>
-        <w:rPr>
-          <w:rFonts w:ascii="Consolas" w:hAnsi="Consolas" w:cs="Courier New"/>
-        </w:rPr>
-        <w:br/>
-        <w:t xml:space="preserve">abra um site no google chrome e com o botão direito vá em inspecionar e entre na guia console para executar os códigos em .js </w:t>
-      </w:r>
-      <w:r>
-        <w:rPr>
-          <w:rFonts w:ascii="Consolas" w:hAnsi="Consolas" w:cs="Courier New"/>
-        </w:rPr>
-        <w:br/>
-        <w:t>clear() == para limpar a tela.</w:t>
-      </w:r>
-    </w:p>
-    <w:p>
-      <w:pPr>
-        <w:rPr>
-          <w:rFonts w:ascii="Consolas" w:hAnsi="Consolas" w:cs="Courier New"/>
-        </w:rPr>
-      </w:pPr>
-      <w:r>
-        <w:rPr>
-          <w:rFonts w:ascii="Consolas" w:hAnsi="Consolas" w:cs="Courier New"/>
-        </w:rPr>
-        <w:t>No VScode pode-se utilizar o plugin RunCode. (nodejs já deve estar instalado)</w:t>
-      </w:r>
-      <w:r>
-        <w:rPr>
-          <w:rFonts w:ascii="Consolas" w:hAnsi="Consolas" w:cs="Courier New"/>
-        </w:rPr>
-        <w:br/>
-      </w:r>
-      <w:r>
-        <w:rPr>
-          <w:rFonts w:ascii="Consolas" w:hAnsi="Consolas" w:cs="Courier New"/>
-        </w:rPr>
-        <w:br/>
-        <w:t>identação: geralmente quatro espaços em branco. (tecla tab)</w:t>
-      </w:r>
-      <w:r>
-        <w:rPr>
-          <w:rFonts w:ascii="Consolas" w:hAnsi="Consolas" w:cs="Courier New"/>
-        </w:rPr>
-        <w:br/>
-        <w:t>Servem para deixa o código mais limpo e visualmente interpretável.</w:t>
+      <w:r>
+        <w:rPr>
+          <w:rFonts w:ascii="Consolas" w:hAnsi="Consolas"/>
+          <w:b/>
+          <w:bCs/>
+          <w:color w:val="4472C4" w:themeColor="accent1"/>
+        </w:rPr>
+        <w:t>E</w:t>
+      </w:r>
+      <w:r>
+        <w:rPr>
+          <w:rFonts w:ascii="Consolas" w:hAnsi="Consolas"/>
+        </w:rPr>
+        <w:t xml:space="preserve">urope </w:t>
+      </w:r>
+      <w:r>
+        <w:rPr>
+          <w:rFonts w:ascii="Consolas" w:hAnsi="Consolas"/>
+          <w:b/>
+          <w:bCs/>
+          <w:color w:val="4472C4" w:themeColor="accent1"/>
+        </w:rPr>
+        <w:t>C</w:t>
+      </w:r>
+      <w:r>
+        <w:rPr>
+          <w:rFonts w:ascii="Consolas" w:hAnsi="Consolas"/>
+        </w:rPr>
+        <w:t>o</w:t>
+      </w:r>
+      <w:r>
+        <w:rPr>
+          <w:rFonts w:ascii="Consolas" w:hAnsi="Consolas"/>
+          <w:b/>
+          <w:bCs/>
+          <w:color w:val="4472C4" w:themeColor="accent1"/>
+        </w:rPr>
+        <w:t>M</w:t>
+      </w:r>
+      <w:r>
+        <w:rPr>
+          <w:rFonts w:ascii="Consolas" w:hAnsi="Consolas"/>
+        </w:rPr>
+        <w:t xml:space="preserve">puter </w:t>
+      </w:r>
+      <w:r>
+        <w:rPr>
+          <w:rFonts w:ascii="Consolas" w:hAnsi="Consolas"/>
+          <w:b/>
+          <w:bCs/>
+          <w:color w:val="4472C4" w:themeColor="accent1"/>
+        </w:rPr>
+        <w:t>A</w:t>
+      </w:r>
+      <w:r>
+        <w:rPr>
+          <w:rFonts w:ascii="Consolas" w:hAnsi="Consolas"/>
+        </w:rPr>
+        <w:t xml:space="preserve">ssossiation </w:t>
+      </w:r>
+      <w:r>
+        <w:rPr>
+          <w:rFonts w:ascii="Consolas" w:hAnsi="Consolas"/>
+        </w:rPr>
+        <w:br/>
+        <w:t>p</w:t>
+      </w:r>
+      <w:r>
+        <w:rPr>
+          <w:rFonts w:ascii="Consolas" w:hAnsi="Consolas"/>
+        </w:rPr>
+        <w:t>adronização do JavaScript</w:t>
+      </w:r>
+      <w:r>
+        <w:rPr>
+          <w:rFonts w:ascii="Consolas" w:hAnsi="Consolas"/>
+        </w:rPr>
+        <w:br/>
+      </w:r>
+      <w:r>
+        <w:rPr>
+          <w:rFonts w:ascii="Consolas" w:hAnsi="Consolas"/>
+        </w:rPr>
+        <w:br/>
+      </w:r>
+      <w:r>
+        <w:rPr>
+          <w:rFonts w:ascii="Consolas" w:hAnsi="Consolas"/>
+        </w:rPr>
+        <w:t xml:space="preserve">ES - </w:t>
+      </w:r>
+      <w:r>
+        <w:rPr>
+          <w:rFonts w:ascii="Consolas" w:hAnsi="Consolas"/>
+          <w:b/>
+          <w:bCs/>
+        </w:rPr>
+        <w:t>E</w:t>
+      </w:r>
+      <w:r>
+        <w:rPr>
+          <w:rFonts w:ascii="Consolas" w:hAnsi="Consolas"/>
+        </w:rPr>
+        <w:t>cma</w:t>
+      </w:r>
+      <w:r>
+        <w:rPr>
+          <w:rFonts w:ascii="Consolas" w:hAnsi="Consolas"/>
+          <w:b/>
+          <w:bCs/>
+        </w:rPr>
+        <w:t>S</w:t>
+      </w:r>
+      <w:r>
+        <w:rPr>
+          <w:rFonts w:ascii="Consolas" w:hAnsi="Consolas"/>
+        </w:rPr>
+        <w:t>cript</w:t>
+      </w:r>
+      <w:r>
+        <w:rPr>
+          <w:rFonts w:ascii="Consolas" w:hAnsi="Consolas"/>
+        </w:rPr>
+        <w:br/>
+      </w:r>
+      <w:r>
+        <w:rPr>
+          <w:rFonts w:ascii="Consolas" w:hAnsi="Consolas"/>
+        </w:rPr>
+        <w:t>ES8 (2018)</w:t>
       </w:r>
     </w:p>
     <w:p>
@@ -531,21 +485,212 @@
         <w:pStyle w:val="Ttulo4"/>
       </w:pPr>
       <w:r>
-        <w:rPr>
-          <w:rStyle w:val="Ttulo4Char"/>
-        </w:rPr>
-        <w:t>Comentários:</w:t>
+        <w:t>Afirmações:</w:t>
       </w:r>
     </w:p>
     <w:p>
       <w:pPr>
         <w:rPr>
-          <w:rFonts w:ascii="Consolas" w:hAnsi="Consolas"/>
-          <w:color w:val="538135" w:themeColor="accent6" w:themeShade="BF"/>
+          <w:rFonts w:ascii="Consolas" w:hAnsi="Consolas" w:cs="Courier New"/>
         </w:rPr>
       </w:pPr>
       <w:r>
         <w:rPr>
+          <w:rFonts w:ascii="Consolas" w:hAnsi="Consolas" w:cs="Courier New"/>
+        </w:rPr>
+        <w:t>coloque o arquivo .js no final do &lt;body&gt;</w:t>
+      </w:r>
+      <w:r>
+        <w:rPr>
+          <w:rFonts w:ascii="Consolas" w:hAnsi="Consolas" w:cs="Courier New"/>
+        </w:rPr>
+        <w:t xml:space="preserve"> do </w:t>
+      </w:r>
+      <w:r>
+        <w:rPr>
+          <w:rFonts w:ascii="Consolas" w:hAnsi="Consolas" w:cs="Courier New"/>
+        </w:rPr>
+        <w:t>arquivo</w:t>
+      </w:r>
+      <w:r>
+        <w:rPr>
+          <w:rFonts w:ascii="Consolas" w:hAnsi="Consolas" w:cs="Courier New"/>
+        </w:rPr>
+        <w:t>.HTML</w:t>
+      </w:r>
+      <w:r>
+        <w:rPr>
+          <w:rFonts w:ascii="Consolas" w:hAnsi="Consolas" w:cs="Courier New"/>
+        </w:rPr>
+        <w:br/>
+      </w:r>
+      <w:r>
+        <w:rPr>
+          <w:rFonts w:ascii="Consolas" w:hAnsi="Consolas" w:cs="Courier New"/>
+        </w:rPr>
+        <w:t>&lt;script src="app.js"&gt;&lt;/script&gt;</w:t>
+      </w:r>
+      <w:r>
+        <w:rPr>
+          <w:rFonts w:ascii="Consolas" w:hAnsi="Consolas" w:cs="Courier New"/>
+        </w:rPr>
+        <w:t xml:space="preserve"> </w:t>
+      </w:r>
+      <w:r>
+        <w:rPr>
+          <w:rFonts w:ascii="Consolas" w:hAnsi="Consolas" w:cs="Courier New"/>
+        </w:rPr>
+        <w:t>&lt;</w:t>
+      </w:r>
+      <w:r>
+        <w:rPr>
+          <w:rFonts w:ascii="Consolas" w:hAnsi="Consolas" w:cs="Courier New"/>
+        </w:rPr>
+        <w:t>/</w:t>
+      </w:r>
+      <w:r>
+        <w:rPr>
+          <w:rFonts w:ascii="Consolas" w:hAnsi="Consolas" w:cs="Courier New"/>
+        </w:rPr>
+        <w:t>body&gt;</w:t>
+      </w:r>
+      <w:r>
+        <w:rPr>
+          <w:rFonts w:ascii="Consolas" w:hAnsi="Consolas" w:cs="Courier New"/>
+        </w:rPr>
+        <w:t xml:space="preserve"> </w:t>
+      </w:r>
+      <w:r>
+        <w:rPr>
+          <w:rFonts w:ascii="Consolas" w:hAnsi="Consolas" w:cs="Courier New"/>
+          <w:color w:val="538135" w:themeColor="accent6" w:themeShade="BF"/>
+        </w:rPr>
+        <w:t>// src == 'source'</w:t>
+      </w:r>
+      <w:r>
+        <w:rPr>
+          <w:rFonts w:ascii="Consolas" w:hAnsi="Consolas" w:cs="Courier New"/>
+        </w:rPr>
+        <w:br/>
+      </w:r>
+      <w:r>
+        <w:rPr>
+          <w:rFonts w:ascii="Consolas" w:hAnsi="Consolas" w:cs="Courier New"/>
+        </w:rPr>
+        <w:br/>
+      </w:r>
+      <w:r>
+        <w:rPr>
+          <w:rFonts w:ascii="Consolas" w:hAnsi="Consolas" w:cs="Courier New"/>
+        </w:rPr>
+        <w:t>usa { } para definir o bloco de código.</w:t>
+      </w:r>
+      <w:r>
+        <w:rPr>
+          <w:rFonts w:ascii="Consolas" w:hAnsi="Consolas" w:cs="Courier New"/>
+        </w:rPr>
+        <w:br/>
+      </w:r>
+      <w:r>
+        <w:rPr>
+          <w:rFonts w:ascii="Consolas" w:hAnsi="Consolas" w:cs="Courier New"/>
+        </w:rPr>
+        <w:br/>
+        <w:t xml:space="preserve">usa ; para definir o fim de uma </w:t>
+      </w:r>
+      <w:r>
+        <w:rPr>
+          <w:rFonts w:ascii="Consolas" w:hAnsi="Consolas" w:cs="Courier New"/>
+        </w:rPr>
+        <w:t>instrução</w:t>
+      </w:r>
+      <w:r>
+        <w:rPr>
+          <w:rFonts w:ascii="Consolas" w:hAnsi="Consolas" w:cs="Courier New"/>
+        </w:rPr>
+        <w:t>.</w:t>
+      </w:r>
+      <w:r>
+        <w:rPr>
+          <w:rFonts w:ascii="Consolas" w:hAnsi="Consolas" w:cs="Courier New"/>
+        </w:rPr>
+        <w:br/>
+      </w:r>
+      <w:r>
+        <w:rPr>
+          <w:rFonts w:ascii="Consolas" w:hAnsi="Consolas" w:cs="Courier New"/>
+        </w:rPr>
+        <w:br/>
+        <w:t>Console:</w:t>
+      </w:r>
+      <w:r>
+        <w:rPr>
+          <w:rFonts w:ascii="Consolas" w:hAnsi="Consolas" w:cs="Courier New"/>
+        </w:rPr>
+        <w:br/>
+        <w:t xml:space="preserve">abra um site no google chrome e com o botão direito vá em inspecionar e entre na guia console para executar os códigos em .js </w:t>
+      </w:r>
+      <w:r>
+        <w:rPr>
+          <w:rFonts w:ascii="Consolas" w:hAnsi="Consolas" w:cs="Courier New"/>
+        </w:rPr>
+        <w:br/>
+        <w:t>clear() == para limpar a tela.</w:t>
+      </w:r>
+    </w:p>
+    <w:p>
+      <w:pPr>
+        <w:rPr>
+          <w:rFonts w:ascii="Consolas" w:hAnsi="Consolas" w:cs="Courier New"/>
+        </w:rPr>
+      </w:pPr>
+      <w:r>
+        <w:rPr>
+          <w:rFonts w:ascii="Consolas" w:hAnsi="Consolas" w:cs="Courier New"/>
+        </w:rPr>
+        <w:t>No VScode pode-se utilizar o plugin RunCode. (nodejs já deve estar instalado)</w:t>
+      </w:r>
+      <w:r>
+        <w:rPr>
+          <w:rFonts w:ascii="Consolas" w:hAnsi="Consolas" w:cs="Courier New"/>
+        </w:rPr>
+        <w:br/>
+      </w:r>
+      <w:r>
+        <w:rPr>
+          <w:rFonts w:ascii="Consolas" w:hAnsi="Consolas" w:cs="Courier New"/>
+        </w:rPr>
+        <w:br/>
+        <w:t>identação: geralmente quatro espaços em branco. (tecla tab)</w:t>
+      </w:r>
+      <w:r>
+        <w:rPr>
+          <w:rFonts w:ascii="Consolas" w:hAnsi="Consolas" w:cs="Courier New"/>
+        </w:rPr>
+        <w:br/>
+        <w:t>Servem para deixa o código mais limpo e visualmente interpretável.</w:t>
+      </w:r>
+    </w:p>
+    <w:p>
+      <w:pPr>
+        <w:pStyle w:val="Ttulo4"/>
+      </w:pPr>
+      <w:r>
+        <w:rPr>
+          <w:rStyle w:val="Ttulo4Char"/>
+        </w:rPr>
+        <w:t>Comentários:</w:t>
+      </w:r>
+    </w:p>
+    <w:p>
+      <w:pPr>
+        <w:rPr>
+          <w:rFonts w:ascii="Consolas" w:hAnsi="Consolas"/>
+          <w:color w:val="538135" w:themeColor="accent6" w:themeShade="BF"/>
+        </w:rPr>
+      </w:pPr>
+      <w:r>
+        <w:rPr>
           <w:rFonts w:ascii="Consolas" w:hAnsi="Consolas"/>
         </w:rPr>
         <w:t xml:space="preserve">Uma linha de cometário é definida pelo caracter </w:t>
@@ -626,6 +771,7 @@
           <w:rFonts w:ascii="Consolas" w:hAnsi="Consolas"/>
           <w:color w:val="538135" w:themeColor="accent6" w:themeShade="BF"/>
         </w:rPr>
+        <w:lastRenderedPageBreak/>
         <w:t>/*</w:t>
       </w:r>
       <w:r>
@@ -664,7 +810,6 @@
         <w:pStyle w:val="Ttulo1"/>
       </w:pPr>
       <w:r>
-        <w:lastRenderedPageBreak/>
         <w:t>Declaração de váriaveis</w:t>
       </w:r>
     </w:p>
@@ -1861,6 +2006,7 @@
     <w:p>
       <w:pPr>
         <w:rPr>
+          <w:rStyle w:val="Hyperlink"/>
           <w:rFonts w:ascii="Consolas" w:hAnsi="Consolas"/>
         </w:rPr>
       </w:pPr>
@@ -1902,6 +2048,49 @@
       <w:pPr>
         <w:pStyle w:val="Ttulo1"/>
         <w:rPr>
+          <w:lang w:val="en-US"/>
+        </w:rPr>
+      </w:pPr>
+      <w:r>
+        <w:rPr>
+          <w:lang w:val="en-US"/>
+        </w:rPr>
+        <w:t>Hoisting</w:t>
+      </w:r>
+      <w:r>
+        <w:rPr>
+          <w:lang w:val="en-US"/>
+        </w:rPr>
+        <w:t xml:space="preserve"> (içar)</w:t>
+      </w:r>
+    </w:p>
+    <w:p>
+      <w:pPr>
+        <w:rPr>
+          <w:rFonts w:ascii="Consolas" w:hAnsi="Consolas"/>
+          <w:lang w:val="en-US"/>
+        </w:rPr>
+      </w:pPr>
+      <w:r>
+        <w:rPr>
+          <w:rFonts w:ascii="Consolas" w:hAnsi="Consolas"/>
+          <w:lang w:val="en-US"/>
+        </w:rPr>
+        <w:t>default behavior of moving declarations to the top</w:t>
+      </w:r>
+      <w:r>
+        <w:rPr>
+          <w:rFonts w:ascii="Consolas" w:hAnsi="Consolas"/>
+          <w:lang w:val="en-US"/>
+        </w:rPr>
+        <w:br/>
+        <w:t>var e functions fazem hoisting</w:t>
+      </w:r>
+    </w:p>
+    <w:p>
+      <w:pPr>
+        <w:pStyle w:val="Ttulo1"/>
+        <w:rPr>
           <w:rFonts w:cs="Courier New"/>
           <w:szCs w:val="36"/>
           <w:lang w:val="en-US"/>
@@ -1913,6 +2102,7 @@
           <w:szCs w:val="36"/>
           <w:lang w:val="en-US"/>
         </w:rPr>
+        <w:lastRenderedPageBreak/>
         <w:t>Tipo de o</w:t>
       </w:r>
       <w:r>
@@ -2967,8 +3157,6 @@
     </w:p>
     <w:p>
       <w:pPr>
-        <w:shd w:val="clear" w:color="auto" w:fill="FFFFFE"/>
-        <w:spacing w:after="0" w:line="300" w:lineRule="atLeast"/>
         <w:rPr>
           <w:rFonts w:ascii="Consolas" w:eastAsia="Times New Roman" w:hAnsi="Consolas" w:cs="Times New Roman"/>
           <w:color w:val="000000"/>
@@ -4320,7 +4508,6 @@
                 <w:color w:val="000000"/>
                 <w:lang w:eastAsia="pt-BR"/>
               </w:rPr>
-              <w:lastRenderedPageBreak/>
               <w:t>!==</w:t>
             </w:r>
           </w:p>
@@ -5008,6 +5195,7 @@
           <w:kern w:val="36"/>
           <w:lang w:val="en-US" w:eastAsia="pt-BR"/>
         </w:rPr>
+        <w:lastRenderedPageBreak/>
         <w:t>!</w:t>
       </w:r>
       <w:r>
@@ -7223,7 +7411,6 @@
         <w:rPr>
           <w:rFonts w:ascii="Consolas" w:hAnsi="Consolas"/>
         </w:rPr>
-        <w:lastRenderedPageBreak/>
         <w:t xml:space="preserve">variavelx </w:t>
       </w:r>
       <w:r>
@@ -7583,6 +7770,7 @@
         <w:rPr>
           <w:rFonts w:ascii="Consolas" w:hAnsi="Consolas"/>
         </w:rPr>
+        <w:lastRenderedPageBreak/>
         <w:br/>
       </w:r>
       <w:r>
@@ -7728,6 +7916,81 @@
           <w:color w:val="C00000"/>
         </w:rPr>
         <w:t>}.`</w:t>
+      </w:r>
+      <w:r>
+        <w:rPr>
+          <w:rFonts w:ascii="Consolas" w:hAnsi="Consolas"/>
+        </w:rPr>
+        <w:t>);</w:t>
+      </w:r>
+      <w:r>
+        <w:rPr>
+          <w:rFonts w:ascii="Consolas" w:hAnsi="Consolas"/>
+        </w:rPr>
+        <w:br/>
+      </w:r>
+    </w:p>
+    <w:p>
+      <w:pPr>
+        <w:rPr>
+          <w:rFonts w:ascii="Consolas" w:hAnsi="Consolas"/>
+        </w:rPr>
+      </w:pPr>
+      <w:r>
+        <w:rPr>
+          <w:rFonts w:ascii="Consolas" w:hAnsi="Consolas"/>
+          <w:color w:val="538135" w:themeColor="accent6" w:themeShade="BF"/>
+        </w:rPr>
+        <w:t xml:space="preserve">// pular linha sem template literals coloca </w:t>
+      </w:r>
+      <w:r>
+        <w:rPr>
+          <w:rFonts w:ascii="Consolas" w:hAnsi="Consolas"/>
+          <w:color w:val="538135" w:themeColor="accent6" w:themeShade="BF"/>
+        </w:rPr>
+        <w:t>\</w:t>
+      </w:r>
+      <w:r>
+        <w:rPr>
+          <w:rFonts w:ascii="Consolas" w:hAnsi="Consolas"/>
+          <w:color w:val="538135" w:themeColor="accent6" w:themeShade="BF"/>
+        </w:rPr>
+        <w:t>n</w:t>
+      </w:r>
+      <w:r>
+        <w:rPr>
+          <w:rFonts w:ascii="Consolas" w:hAnsi="Consolas"/>
+        </w:rPr>
+        <w:br/>
+      </w:r>
+      <w:r>
+        <w:rPr>
+          <w:rFonts w:ascii="Consolas" w:hAnsi="Consolas"/>
+        </w:rPr>
+        <w:t>console.log</w:t>
+      </w:r>
+      <w:r>
+        <w:rPr>
+          <w:rFonts w:ascii="Consolas" w:hAnsi="Consolas"/>
+          <w:color w:val="C00000"/>
+        </w:rPr>
+        <w:t>(`Primeira linha;</w:t>
+      </w:r>
+      <w:r>
+        <w:rPr>
+          <w:rFonts w:ascii="Consolas" w:hAnsi="Consolas"/>
+          <w:color w:val="C00000"/>
+        </w:rPr>
+        <w:br/>
+        <w:t>Segunda linha;</w:t>
+      </w:r>
+      <w:r>
+        <w:rPr>
+          <w:rFonts w:ascii="Consolas" w:hAnsi="Consolas"/>
+          <w:color w:val="C00000"/>
+        </w:rPr>
+        <w:br/>
+        <w:t>Terceira linha;`</w:t>
       </w:r>
       <w:r>
         <w:rPr>
@@ -8512,7 +8775,6 @@
         <w:pStyle w:val="Ttulo3"/>
       </w:pPr>
       <w:r>
-        <w:lastRenderedPageBreak/>
         <w:t>.slice()</w:t>
       </w:r>
     </w:p>
@@ -8850,6 +9112,7 @@
         <w:pStyle w:val="Ttulo2"/>
       </w:pPr>
       <w:r>
+        <w:lastRenderedPageBreak/>
         <w:t>Math</w:t>
       </w:r>
     </w:p>
@@ -9937,7 +10200,6 @@
         <w:pStyle w:val="Ttulo4"/>
       </w:pPr>
       <w:r>
-        <w:lastRenderedPageBreak/>
         <w:t>Exemplo 1:</w:t>
       </w:r>
     </w:p>
@@ -10081,6 +10343,7 @@
         <w:rPr>
           <w:lang w:val="en-US"/>
         </w:rPr>
+        <w:lastRenderedPageBreak/>
         <w:t>Exemplo 1:</w:t>
       </w:r>
     </w:p>
@@ -11529,6 +11792,1784 @@
         <w:br/>
         <w:t>};</w:t>
       </w:r>
+    </w:p>
+    <w:p>
+      <w:pPr>
+        <w:pStyle w:val="Ttulo2"/>
+      </w:pPr>
+      <w:r>
+        <w:t>ternary operator</w:t>
+      </w:r>
+    </w:p>
+    <w:p/>
+    <w:p>
+      <w:pPr>
+        <w:shd w:val="clear" w:color="auto" w:fill="1E1E1E"/>
+        <w:spacing w:after="0" w:line="360" w:lineRule="atLeast"/>
+        <w:rPr>
+          <w:rFonts w:ascii="Consolas" w:eastAsia="Times New Roman" w:hAnsi="Consolas" w:cs="Times New Roman"/>
+          <w:color w:val="D4D4D4"/>
+          <w:lang w:eastAsia="pt-BR"/>
+        </w:rPr>
+      </w:pPr>
+      <w:r>
+        <w:rPr>
+          <w:rFonts w:ascii="Consolas" w:eastAsia="Times New Roman" w:hAnsi="Consolas" w:cs="Times New Roman"/>
+          <w:color w:val="6A9955"/>
+          <w:lang w:eastAsia="pt-BR"/>
+        </w:rPr>
+        <w:t>// sintaxe:</w:t>
+      </w:r>
+    </w:p>
+    <w:p>
+      <w:pPr>
+        <w:shd w:val="clear" w:color="auto" w:fill="1E1E1E"/>
+        <w:spacing w:after="0" w:line="360" w:lineRule="atLeast"/>
+        <w:rPr>
+          <w:rFonts w:ascii="Consolas" w:eastAsia="Times New Roman" w:hAnsi="Consolas" w:cs="Times New Roman"/>
+          <w:color w:val="D4D4D4"/>
+          <w:lang w:eastAsia="pt-BR"/>
+        </w:rPr>
+      </w:pPr>
+      <w:r>
+        <w:rPr>
+          <w:rFonts w:ascii="Consolas" w:eastAsia="Times New Roman" w:hAnsi="Consolas" w:cs="Times New Roman"/>
+          <w:color w:val="CE9178"/>
+          <w:lang w:eastAsia="pt-BR"/>
+        </w:rPr>
+        <w:t>`expressão`</w:t>
+      </w:r>
+      <w:r>
+        <w:rPr>
+          <w:rFonts w:ascii="Consolas" w:eastAsia="Times New Roman" w:hAnsi="Consolas" w:cs="Times New Roman"/>
+          <w:color w:val="D4D4D4"/>
+          <w:lang w:eastAsia="pt-BR"/>
+        </w:rPr>
+        <w:t> ? </w:t>
+      </w:r>
+      <w:r>
+        <w:rPr>
+          <w:rFonts w:ascii="Consolas" w:eastAsia="Times New Roman" w:hAnsi="Consolas" w:cs="Times New Roman"/>
+          <w:color w:val="CE9178"/>
+          <w:lang w:eastAsia="pt-BR"/>
+        </w:rPr>
+        <w:t>`retorno se verdadeira`</w:t>
+      </w:r>
+      <w:r>
+        <w:rPr>
+          <w:rFonts w:ascii="Consolas" w:eastAsia="Times New Roman" w:hAnsi="Consolas" w:cs="Times New Roman"/>
+          <w:color w:val="D4D4D4"/>
+          <w:lang w:eastAsia="pt-BR"/>
+        </w:rPr>
+        <w:t> : </w:t>
+      </w:r>
+      <w:r>
+        <w:rPr>
+          <w:rFonts w:ascii="Consolas" w:eastAsia="Times New Roman" w:hAnsi="Consolas" w:cs="Times New Roman"/>
+          <w:color w:val="CE9178"/>
+          <w:lang w:eastAsia="pt-BR"/>
+        </w:rPr>
+        <w:t>`retorno se falsa`</w:t>
+      </w:r>
+      <w:r>
+        <w:rPr>
+          <w:rFonts w:ascii="Consolas" w:eastAsia="Times New Roman" w:hAnsi="Consolas" w:cs="Times New Roman"/>
+          <w:color w:val="D4D4D4"/>
+          <w:lang w:eastAsia="pt-BR"/>
+        </w:rPr>
+        <w:t>;</w:t>
+      </w:r>
+    </w:p>
+    <w:p>
+      <w:pPr>
+        <w:shd w:val="clear" w:color="auto" w:fill="1E1E1E"/>
+        <w:spacing w:after="0" w:line="360" w:lineRule="atLeast"/>
+        <w:rPr>
+          <w:rFonts w:ascii="Consolas" w:eastAsia="Times New Roman" w:hAnsi="Consolas" w:cs="Times New Roman"/>
+          <w:color w:val="D4D4D4"/>
+          <w:lang w:eastAsia="pt-BR"/>
+        </w:rPr>
+      </w:pPr>
+    </w:p>
+    <w:p>
+      <w:pPr>
+        <w:shd w:val="clear" w:color="auto" w:fill="1E1E1E"/>
+        <w:spacing w:after="0" w:line="360" w:lineRule="atLeast"/>
+        <w:rPr>
+          <w:rFonts w:ascii="Consolas" w:eastAsia="Times New Roman" w:hAnsi="Consolas" w:cs="Times New Roman"/>
+          <w:color w:val="D4D4D4"/>
+          <w:lang w:eastAsia="pt-BR"/>
+        </w:rPr>
+      </w:pPr>
+      <w:r>
+        <w:rPr>
+          <w:rFonts w:ascii="Consolas" w:eastAsia="Times New Roman" w:hAnsi="Consolas" w:cs="Times New Roman"/>
+          <w:color w:val="6A9955"/>
+          <w:lang w:eastAsia="pt-BR"/>
+        </w:rPr>
+        <w:t>// Exemplo 1:</w:t>
+      </w:r>
+    </w:p>
+    <w:p>
+      <w:pPr>
+        <w:shd w:val="clear" w:color="auto" w:fill="1E1E1E"/>
+        <w:spacing w:after="0" w:line="360" w:lineRule="atLeast"/>
+        <w:rPr>
+          <w:rFonts w:ascii="Consolas" w:eastAsia="Times New Roman" w:hAnsi="Consolas" w:cs="Times New Roman"/>
+          <w:color w:val="D4D4D4"/>
+          <w:lang w:eastAsia="pt-BR"/>
+        </w:rPr>
+      </w:pPr>
+      <w:r>
+        <w:rPr>
+          <w:rFonts w:ascii="Consolas" w:eastAsia="Times New Roman" w:hAnsi="Consolas" w:cs="Times New Roman"/>
+          <w:color w:val="569CD6"/>
+          <w:lang w:eastAsia="pt-BR"/>
+        </w:rPr>
+        <w:t>const</w:t>
+      </w:r>
+      <w:r>
+        <w:rPr>
+          <w:rFonts w:ascii="Consolas" w:eastAsia="Times New Roman" w:hAnsi="Consolas" w:cs="Times New Roman"/>
+          <w:color w:val="D4D4D4"/>
+          <w:lang w:eastAsia="pt-BR"/>
+        </w:rPr>
+        <w:t> </w:t>
+      </w:r>
+      <w:r>
+        <w:rPr>
+          <w:rFonts w:ascii="Consolas" w:eastAsia="Times New Roman" w:hAnsi="Consolas" w:cs="Times New Roman"/>
+          <w:color w:val="4FC1FF"/>
+          <w:lang w:eastAsia="pt-BR"/>
+        </w:rPr>
+        <w:t>trueExpression</w:t>
+      </w:r>
+      <w:r>
+        <w:rPr>
+          <w:rFonts w:ascii="Consolas" w:eastAsia="Times New Roman" w:hAnsi="Consolas" w:cs="Times New Roman"/>
+          <w:color w:val="D4D4D4"/>
+          <w:lang w:eastAsia="pt-BR"/>
+        </w:rPr>
+        <w:t> = (</w:t>
+      </w:r>
+      <w:r>
+        <w:rPr>
+          <w:rFonts w:ascii="Consolas" w:eastAsia="Times New Roman" w:hAnsi="Consolas" w:cs="Times New Roman"/>
+          <w:color w:val="B5CEA8"/>
+          <w:lang w:eastAsia="pt-BR"/>
+        </w:rPr>
+        <w:t>1</w:t>
+      </w:r>
+      <w:r>
+        <w:rPr>
+          <w:rFonts w:ascii="Consolas" w:eastAsia="Times New Roman" w:hAnsi="Consolas" w:cs="Times New Roman"/>
+          <w:color w:val="D4D4D4"/>
+          <w:lang w:eastAsia="pt-BR"/>
+        </w:rPr>
+        <w:t> + </w:t>
+      </w:r>
+      <w:r>
+        <w:rPr>
+          <w:rFonts w:ascii="Consolas" w:eastAsia="Times New Roman" w:hAnsi="Consolas" w:cs="Times New Roman"/>
+          <w:color w:val="B5CEA8"/>
+          <w:lang w:eastAsia="pt-BR"/>
+        </w:rPr>
+        <w:t>1</w:t>
+      </w:r>
+      <w:r>
+        <w:rPr>
+          <w:rFonts w:ascii="Consolas" w:eastAsia="Times New Roman" w:hAnsi="Consolas" w:cs="Times New Roman"/>
+          <w:color w:val="D4D4D4"/>
+          <w:lang w:eastAsia="pt-BR"/>
+        </w:rPr>
+        <w:t> === </w:t>
+      </w:r>
+      <w:r>
+        <w:rPr>
+          <w:rFonts w:ascii="Consolas" w:eastAsia="Times New Roman" w:hAnsi="Consolas" w:cs="Times New Roman"/>
+          <w:color w:val="B5CEA8"/>
+          <w:lang w:eastAsia="pt-BR"/>
+        </w:rPr>
+        <w:t>2</w:t>
+      </w:r>
+      <w:r>
+        <w:rPr>
+          <w:rFonts w:ascii="Consolas" w:eastAsia="Times New Roman" w:hAnsi="Consolas" w:cs="Times New Roman"/>
+          <w:color w:val="D4D4D4"/>
+          <w:lang w:eastAsia="pt-BR"/>
+        </w:rPr>
+        <w:t>) ? </w:t>
+      </w:r>
+      <w:r>
+        <w:rPr>
+          <w:rFonts w:ascii="Consolas" w:eastAsia="Times New Roman" w:hAnsi="Consolas" w:cs="Times New Roman"/>
+          <w:color w:val="CE9178"/>
+          <w:lang w:eastAsia="pt-BR"/>
+        </w:rPr>
+        <w:t>`isso é verdade`</w:t>
+      </w:r>
+      <w:r>
+        <w:rPr>
+          <w:rFonts w:ascii="Consolas" w:eastAsia="Times New Roman" w:hAnsi="Consolas" w:cs="Times New Roman"/>
+          <w:color w:val="D4D4D4"/>
+          <w:lang w:eastAsia="pt-BR"/>
+        </w:rPr>
+        <w:t> : </w:t>
+      </w:r>
+      <w:r>
+        <w:rPr>
+          <w:rFonts w:ascii="Consolas" w:eastAsia="Times New Roman" w:hAnsi="Consolas" w:cs="Times New Roman"/>
+          <w:color w:val="CE9178"/>
+          <w:lang w:eastAsia="pt-BR"/>
+        </w:rPr>
+        <w:t>`isso é mentira`</w:t>
+      </w:r>
+      <w:r>
+        <w:rPr>
+          <w:rFonts w:ascii="Consolas" w:eastAsia="Times New Roman" w:hAnsi="Consolas" w:cs="Times New Roman"/>
+          <w:color w:val="D4D4D4"/>
+          <w:lang w:eastAsia="pt-BR"/>
+        </w:rPr>
+        <w:t>;</w:t>
+      </w:r>
+    </w:p>
+    <w:p>
+      <w:pPr>
+        <w:shd w:val="clear" w:color="auto" w:fill="1E1E1E"/>
+        <w:spacing w:after="0" w:line="360" w:lineRule="atLeast"/>
+        <w:rPr>
+          <w:rFonts w:ascii="Consolas" w:eastAsia="Times New Roman" w:hAnsi="Consolas" w:cs="Times New Roman"/>
+          <w:color w:val="D4D4D4"/>
+          <w:lang w:eastAsia="pt-BR"/>
+        </w:rPr>
+      </w:pPr>
+      <w:r>
+        <w:rPr>
+          <w:rFonts w:ascii="Consolas" w:eastAsia="Times New Roman" w:hAnsi="Consolas" w:cs="Times New Roman"/>
+          <w:color w:val="9CDCFE"/>
+          <w:lang w:eastAsia="pt-BR"/>
+        </w:rPr>
+        <w:t>console</w:t>
+      </w:r>
+      <w:r>
+        <w:rPr>
+          <w:rFonts w:ascii="Consolas" w:eastAsia="Times New Roman" w:hAnsi="Consolas" w:cs="Times New Roman"/>
+          <w:color w:val="D4D4D4"/>
+          <w:lang w:eastAsia="pt-BR"/>
+        </w:rPr>
+        <w:t>.</w:t>
+      </w:r>
+      <w:r>
+        <w:rPr>
+          <w:rFonts w:ascii="Consolas" w:eastAsia="Times New Roman" w:hAnsi="Consolas" w:cs="Times New Roman"/>
+          <w:color w:val="DCDCAA"/>
+          <w:lang w:eastAsia="pt-BR"/>
+        </w:rPr>
+        <w:t>log</w:t>
+      </w:r>
+      <w:r>
+        <w:rPr>
+          <w:rFonts w:ascii="Consolas" w:eastAsia="Times New Roman" w:hAnsi="Consolas" w:cs="Times New Roman"/>
+          <w:color w:val="D4D4D4"/>
+          <w:lang w:eastAsia="pt-BR"/>
+        </w:rPr>
+        <w:t>(</w:t>
+      </w:r>
+      <w:r>
+        <w:rPr>
+          <w:rFonts w:ascii="Consolas" w:eastAsia="Times New Roman" w:hAnsi="Consolas" w:cs="Times New Roman"/>
+          <w:color w:val="4FC1FF"/>
+          <w:lang w:eastAsia="pt-BR"/>
+        </w:rPr>
+        <w:t>trueExpression</w:t>
+      </w:r>
+      <w:r>
+        <w:rPr>
+          <w:rFonts w:ascii="Consolas" w:eastAsia="Times New Roman" w:hAnsi="Consolas" w:cs="Times New Roman"/>
+          <w:color w:val="D4D4D4"/>
+          <w:lang w:eastAsia="pt-BR"/>
+        </w:rPr>
+        <w:t>) </w:t>
+      </w:r>
+      <w:r>
+        <w:rPr>
+          <w:rFonts w:ascii="Consolas" w:eastAsia="Times New Roman" w:hAnsi="Consolas" w:cs="Times New Roman"/>
+          <w:color w:val="6A9955"/>
+          <w:lang w:eastAsia="pt-BR"/>
+        </w:rPr>
+        <w:t>// isso é verdade</w:t>
+      </w:r>
+    </w:p>
+    <w:p>
+      <w:pPr>
+        <w:shd w:val="clear" w:color="auto" w:fill="1E1E1E"/>
+        <w:spacing w:after="0" w:line="360" w:lineRule="atLeast"/>
+        <w:rPr>
+          <w:rFonts w:ascii="Consolas" w:eastAsia="Times New Roman" w:hAnsi="Consolas" w:cs="Times New Roman"/>
+          <w:color w:val="D4D4D4"/>
+          <w:lang w:eastAsia="pt-BR"/>
+        </w:rPr>
+      </w:pPr>
+    </w:p>
+    <w:p>
+      <w:pPr>
+        <w:shd w:val="clear" w:color="auto" w:fill="1E1E1E"/>
+        <w:spacing w:after="0" w:line="360" w:lineRule="atLeast"/>
+        <w:rPr>
+          <w:rFonts w:ascii="Consolas" w:eastAsia="Times New Roman" w:hAnsi="Consolas" w:cs="Times New Roman"/>
+          <w:color w:val="D4D4D4"/>
+          <w:lang w:eastAsia="pt-BR"/>
+        </w:rPr>
+      </w:pPr>
+      <w:r>
+        <w:rPr>
+          <w:rFonts w:ascii="Consolas" w:eastAsia="Times New Roman" w:hAnsi="Consolas" w:cs="Times New Roman"/>
+          <w:color w:val="569CD6"/>
+          <w:lang w:eastAsia="pt-BR"/>
+        </w:rPr>
+        <w:t>const</w:t>
+      </w:r>
+      <w:r>
+        <w:rPr>
+          <w:rFonts w:ascii="Consolas" w:eastAsia="Times New Roman" w:hAnsi="Consolas" w:cs="Times New Roman"/>
+          <w:color w:val="D4D4D4"/>
+          <w:lang w:eastAsia="pt-BR"/>
+        </w:rPr>
+        <w:t> </w:t>
+      </w:r>
+      <w:r>
+        <w:rPr>
+          <w:rFonts w:ascii="Consolas" w:eastAsia="Times New Roman" w:hAnsi="Consolas" w:cs="Times New Roman"/>
+          <w:color w:val="4FC1FF"/>
+          <w:lang w:eastAsia="pt-BR"/>
+        </w:rPr>
+        <w:t>falseExpression</w:t>
+      </w:r>
+      <w:r>
+        <w:rPr>
+          <w:rFonts w:ascii="Consolas" w:eastAsia="Times New Roman" w:hAnsi="Consolas" w:cs="Times New Roman"/>
+          <w:color w:val="D4D4D4"/>
+          <w:lang w:eastAsia="pt-BR"/>
+        </w:rPr>
+        <w:t> = (</w:t>
+      </w:r>
+      <w:r>
+        <w:rPr>
+          <w:rFonts w:ascii="Consolas" w:eastAsia="Times New Roman" w:hAnsi="Consolas" w:cs="Times New Roman"/>
+          <w:color w:val="B5CEA8"/>
+          <w:lang w:eastAsia="pt-BR"/>
+        </w:rPr>
+        <w:t>2</w:t>
+      </w:r>
+      <w:r>
+        <w:rPr>
+          <w:rFonts w:ascii="Consolas" w:eastAsia="Times New Roman" w:hAnsi="Consolas" w:cs="Times New Roman"/>
+          <w:color w:val="D4D4D4"/>
+          <w:lang w:eastAsia="pt-BR"/>
+        </w:rPr>
+        <w:t> + </w:t>
+      </w:r>
+      <w:r>
+        <w:rPr>
+          <w:rFonts w:ascii="Consolas" w:eastAsia="Times New Roman" w:hAnsi="Consolas" w:cs="Times New Roman"/>
+          <w:color w:val="B5CEA8"/>
+          <w:lang w:eastAsia="pt-BR"/>
+        </w:rPr>
+        <w:t>2</w:t>
+      </w:r>
+      <w:r>
+        <w:rPr>
+          <w:rFonts w:ascii="Consolas" w:eastAsia="Times New Roman" w:hAnsi="Consolas" w:cs="Times New Roman"/>
+          <w:color w:val="D4D4D4"/>
+          <w:lang w:eastAsia="pt-BR"/>
+        </w:rPr>
+        <w:t> === </w:t>
+      </w:r>
+      <w:r>
+        <w:rPr>
+          <w:rFonts w:ascii="Consolas" w:eastAsia="Times New Roman" w:hAnsi="Consolas" w:cs="Times New Roman"/>
+          <w:color w:val="B5CEA8"/>
+          <w:lang w:eastAsia="pt-BR"/>
+        </w:rPr>
+        <w:t>3</w:t>
+      </w:r>
+      <w:r>
+        <w:rPr>
+          <w:rFonts w:ascii="Consolas" w:eastAsia="Times New Roman" w:hAnsi="Consolas" w:cs="Times New Roman"/>
+          <w:color w:val="D4D4D4"/>
+          <w:lang w:eastAsia="pt-BR"/>
+        </w:rPr>
+        <w:t>) ? </w:t>
+      </w:r>
+      <w:r>
+        <w:rPr>
+          <w:rFonts w:ascii="Consolas" w:eastAsia="Times New Roman" w:hAnsi="Consolas" w:cs="Times New Roman"/>
+          <w:color w:val="CE9178"/>
+          <w:lang w:eastAsia="pt-BR"/>
+        </w:rPr>
+        <w:t>`isso é verdade`</w:t>
+      </w:r>
+      <w:r>
+        <w:rPr>
+          <w:rFonts w:ascii="Consolas" w:eastAsia="Times New Roman" w:hAnsi="Consolas" w:cs="Times New Roman"/>
+          <w:color w:val="D4D4D4"/>
+          <w:lang w:eastAsia="pt-BR"/>
+        </w:rPr>
+        <w:t> : </w:t>
+      </w:r>
+      <w:r>
+        <w:rPr>
+          <w:rFonts w:ascii="Consolas" w:eastAsia="Times New Roman" w:hAnsi="Consolas" w:cs="Times New Roman"/>
+          <w:color w:val="CE9178"/>
+          <w:lang w:eastAsia="pt-BR"/>
+        </w:rPr>
+        <w:t>`isso é mentira`</w:t>
+      </w:r>
+      <w:r>
+        <w:rPr>
+          <w:rFonts w:ascii="Consolas" w:eastAsia="Times New Roman" w:hAnsi="Consolas" w:cs="Times New Roman"/>
+          <w:color w:val="D4D4D4"/>
+          <w:lang w:eastAsia="pt-BR"/>
+        </w:rPr>
+        <w:t>;</w:t>
+      </w:r>
+    </w:p>
+    <w:p>
+      <w:pPr>
+        <w:shd w:val="clear" w:color="auto" w:fill="1E1E1E"/>
+        <w:spacing w:after="0" w:line="360" w:lineRule="atLeast"/>
+        <w:rPr>
+          <w:rFonts w:ascii="Consolas" w:eastAsia="Times New Roman" w:hAnsi="Consolas" w:cs="Times New Roman"/>
+          <w:color w:val="D4D4D4"/>
+          <w:lang w:eastAsia="pt-BR"/>
+        </w:rPr>
+      </w:pPr>
+      <w:r>
+        <w:rPr>
+          <w:rFonts w:ascii="Consolas" w:eastAsia="Times New Roman" w:hAnsi="Consolas" w:cs="Times New Roman"/>
+          <w:color w:val="9CDCFE"/>
+          <w:lang w:eastAsia="pt-BR"/>
+        </w:rPr>
+        <w:t>console</w:t>
+      </w:r>
+      <w:r>
+        <w:rPr>
+          <w:rFonts w:ascii="Consolas" w:eastAsia="Times New Roman" w:hAnsi="Consolas" w:cs="Times New Roman"/>
+          <w:color w:val="D4D4D4"/>
+          <w:lang w:eastAsia="pt-BR"/>
+        </w:rPr>
+        <w:t>.</w:t>
+      </w:r>
+      <w:r>
+        <w:rPr>
+          <w:rFonts w:ascii="Consolas" w:eastAsia="Times New Roman" w:hAnsi="Consolas" w:cs="Times New Roman"/>
+          <w:color w:val="DCDCAA"/>
+          <w:lang w:eastAsia="pt-BR"/>
+        </w:rPr>
+        <w:t>log</w:t>
+      </w:r>
+      <w:r>
+        <w:rPr>
+          <w:rFonts w:ascii="Consolas" w:eastAsia="Times New Roman" w:hAnsi="Consolas" w:cs="Times New Roman"/>
+          <w:color w:val="D4D4D4"/>
+          <w:lang w:eastAsia="pt-BR"/>
+        </w:rPr>
+        <w:t>(</w:t>
+      </w:r>
+      <w:r>
+        <w:rPr>
+          <w:rFonts w:ascii="Consolas" w:eastAsia="Times New Roman" w:hAnsi="Consolas" w:cs="Times New Roman"/>
+          <w:color w:val="4FC1FF"/>
+          <w:lang w:eastAsia="pt-BR"/>
+        </w:rPr>
+        <w:t>falseExpression</w:t>
+      </w:r>
+      <w:r>
+        <w:rPr>
+          <w:rFonts w:ascii="Consolas" w:eastAsia="Times New Roman" w:hAnsi="Consolas" w:cs="Times New Roman"/>
+          <w:color w:val="D4D4D4"/>
+          <w:lang w:eastAsia="pt-BR"/>
+        </w:rPr>
+        <w:t>) </w:t>
+      </w:r>
+      <w:r>
+        <w:rPr>
+          <w:rFonts w:ascii="Consolas" w:eastAsia="Times New Roman" w:hAnsi="Consolas" w:cs="Times New Roman"/>
+          <w:color w:val="6A9955"/>
+          <w:lang w:eastAsia="pt-BR"/>
+        </w:rPr>
+        <w:t>// isso é mentira</w:t>
+      </w:r>
+    </w:p>
+    <w:p>
+      <w:pPr>
+        <w:shd w:val="clear" w:color="auto" w:fill="1E1E1E"/>
+        <w:spacing w:after="270" w:line="360" w:lineRule="atLeast"/>
+        <w:rPr>
+          <w:rFonts w:ascii="Consolas" w:eastAsia="Times New Roman" w:hAnsi="Consolas" w:cs="Times New Roman"/>
+          <w:color w:val="D4D4D4"/>
+          <w:lang w:eastAsia="pt-BR"/>
+        </w:rPr>
+      </w:pPr>
+    </w:p>
+    <w:p>
+      <w:pPr>
+        <w:shd w:val="clear" w:color="auto" w:fill="1E1E1E"/>
+        <w:spacing w:after="0" w:line="360" w:lineRule="atLeast"/>
+        <w:rPr>
+          <w:rFonts w:ascii="Consolas" w:eastAsia="Times New Roman" w:hAnsi="Consolas" w:cs="Times New Roman"/>
+          <w:color w:val="D4D4D4"/>
+          <w:lang w:eastAsia="pt-BR"/>
+        </w:rPr>
+      </w:pPr>
+      <w:r>
+        <w:rPr>
+          <w:rFonts w:ascii="Consolas" w:eastAsia="Times New Roman" w:hAnsi="Consolas" w:cs="Times New Roman"/>
+          <w:color w:val="6A9955"/>
+          <w:lang w:eastAsia="pt-BR"/>
+        </w:rPr>
+        <w:t>// Exemplo 2:</w:t>
+      </w:r>
+    </w:p>
+    <w:p>
+      <w:pPr>
+        <w:shd w:val="clear" w:color="auto" w:fill="1E1E1E"/>
+        <w:spacing w:after="0" w:line="360" w:lineRule="atLeast"/>
+        <w:rPr>
+          <w:rFonts w:ascii="Consolas" w:eastAsia="Times New Roman" w:hAnsi="Consolas" w:cs="Times New Roman"/>
+          <w:color w:val="D4D4D4"/>
+          <w:lang w:eastAsia="pt-BR"/>
+        </w:rPr>
+      </w:pPr>
+      <w:r>
+        <w:rPr>
+          <w:rFonts w:ascii="Consolas" w:eastAsia="Times New Roman" w:hAnsi="Consolas" w:cs="Times New Roman"/>
+          <w:color w:val="6A9955"/>
+          <w:lang w:eastAsia="pt-BR"/>
+        </w:rPr>
+        <w:t>// Situação em que é mais simples usar o operador ternário:</w:t>
+      </w:r>
+    </w:p>
+    <w:p>
+      <w:pPr>
+        <w:shd w:val="clear" w:color="auto" w:fill="1E1E1E"/>
+        <w:spacing w:after="0" w:line="360" w:lineRule="atLeast"/>
+        <w:rPr>
+          <w:rFonts w:ascii="Consolas" w:eastAsia="Times New Roman" w:hAnsi="Consolas" w:cs="Times New Roman"/>
+          <w:color w:val="D4D4D4"/>
+          <w:lang w:val="en-US" w:eastAsia="pt-BR"/>
+        </w:rPr>
+      </w:pPr>
+      <w:r>
+        <w:rPr>
+          <w:rFonts w:ascii="Consolas" w:eastAsia="Times New Roman" w:hAnsi="Consolas" w:cs="Times New Roman"/>
+          <w:color w:val="569CD6"/>
+          <w:lang w:val="en-US" w:eastAsia="pt-BR"/>
+        </w:rPr>
+        <w:t>const</w:t>
+      </w:r>
+      <w:r>
+        <w:rPr>
+          <w:rFonts w:ascii="Consolas" w:eastAsia="Times New Roman" w:hAnsi="Consolas" w:cs="Times New Roman"/>
+          <w:color w:val="D4D4D4"/>
+          <w:lang w:val="en-US" w:eastAsia="pt-BR"/>
+        </w:rPr>
+        <w:t> </w:t>
+      </w:r>
+      <w:r>
+        <w:rPr>
+          <w:rFonts w:ascii="Consolas" w:eastAsia="Times New Roman" w:hAnsi="Consolas" w:cs="Times New Roman"/>
+          <w:color w:val="DCDCAA"/>
+          <w:lang w:val="en-US" w:eastAsia="pt-BR"/>
+        </w:rPr>
+        <w:t>checkIfElse</w:t>
+      </w:r>
+      <w:r>
+        <w:rPr>
+          <w:rFonts w:ascii="Consolas" w:eastAsia="Times New Roman" w:hAnsi="Consolas" w:cs="Times New Roman"/>
+          <w:color w:val="D4D4D4"/>
+          <w:lang w:val="en-US" w:eastAsia="pt-BR"/>
+        </w:rPr>
+        <w:t> = (</w:t>
+      </w:r>
+      <w:r>
+        <w:rPr>
+          <w:rFonts w:ascii="Consolas" w:eastAsia="Times New Roman" w:hAnsi="Consolas" w:cs="Times New Roman"/>
+          <w:color w:val="9CDCFE"/>
+          <w:lang w:val="en-US" w:eastAsia="pt-BR"/>
+        </w:rPr>
+        <w:t>age</w:t>
+      </w:r>
+      <w:r>
+        <w:rPr>
+          <w:rFonts w:ascii="Consolas" w:eastAsia="Times New Roman" w:hAnsi="Consolas" w:cs="Times New Roman"/>
+          <w:color w:val="D4D4D4"/>
+          <w:lang w:val="en-US" w:eastAsia="pt-BR"/>
+        </w:rPr>
+        <w:t>) </w:t>
+      </w:r>
+      <w:r>
+        <w:rPr>
+          <w:rFonts w:ascii="Consolas" w:eastAsia="Times New Roman" w:hAnsi="Consolas" w:cs="Times New Roman"/>
+          <w:color w:val="569CD6"/>
+          <w:lang w:val="en-US" w:eastAsia="pt-BR"/>
+        </w:rPr>
+        <w:t>=&gt;</w:t>
+      </w:r>
+      <w:r>
+        <w:rPr>
+          <w:rFonts w:ascii="Consolas" w:eastAsia="Times New Roman" w:hAnsi="Consolas" w:cs="Times New Roman"/>
+          <w:color w:val="D4D4D4"/>
+          <w:lang w:val="en-US" w:eastAsia="pt-BR"/>
+        </w:rPr>
+        <w:t> {</w:t>
+      </w:r>
+    </w:p>
+    <w:p>
+      <w:pPr>
+        <w:shd w:val="clear" w:color="auto" w:fill="1E1E1E"/>
+        <w:spacing w:after="0" w:line="360" w:lineRule="atLeast"/>
+        <w:rPr>
+          <w:rFonts w:ascii="Consolas" w:eastAsia="Times New Roman" w:hAnsi="Consolas" w:cs="Times New Roman"/>
+          <w:color w:val="D4D4D4"/>
+          <w:lang w:val="en-US" w:eastAsia="pt-BR"/>
+        </w:rPr>
+      </w:pPr>
+      <w:r>
+        <w:rPr>
+          <w:rFonts w:ascii="Consolas" w:eastAsia="Times New Roman" w:hAnsi="Consolas" w:cs="Times New Roman"/>
+          <w:color w:val="D4D4D4"/>
+          <w:lang w:val="en-US" w:eastAsia="pt-BR"/>
+        </w:rPr>
+        <w:t>  </w:t>
+      </w:r>
+      <w:r>
+        <w:rPr>
+          <w:rFonts w:ascii="Consolas" w:eastAsia="Times New Roman" w:hAnsi="Consolas" w:cs="Times New Roman"/>
+          <w:color w:val="C586C0"/>
+          <w:lang w:val="en-US" w:eastAsia="pt-BR"/>
+        </w:rPr>
+        <w:t>if</w:t>
+      </w:r>
+      <w:r>
+        <w:rPr>
+          <w:rFonts w:ascii="Consolas" w:eastAsia="Times New Roman" w:hAnsi="Consolas" w:cs="Times New Roman"/>
+          <w:color w:val="D4D4D4"/>
+          <w:lang w:val="en-US" w:eastAsia="pt-BR"/>
+        </w:rPr>
+        <w:t> (</w:t>
+      </w:r>
+      <w:r>
+        <w:rPr>
+          <w:rFonts w:ascii="Consolas" w:eastAsia="Times New Roman" w:hAnsi="Consolas" w:cs="Times New Roman"/>
+          <w:color w:val="9CDCFE"/>
+          <w:lang w:val="en-US" w:eastAsia="pt-BR"/>
+        </w:rPr>
+        <w:t>age</w:t>
+      </w:r>
+      <w:r>
+        <w:rPr>
+          <w:rFonts w:ascii="Consolas" w:eastAsia="Times New Roman" w:hAnsi="Consolas" w:cs="Times New Roman"/>
+          <w:color w:val="D4D4D4"/>
+          <w:lang w:val="en-US" w:eastAsia="pt-BR"/>
+        </w:rPr>
+        <w:t> &gt;= </w:t>
+      </w:r>
+      <w:r>
+        <w:rPr>
+          <w:rFonts w:ascii="Consolas" w:eastAsia="Times New Roman" w:hAnsi="Consolas" w:cs="Times New Roman"/>
+          <w:color w:val="B5CEA8"/>
+          <w:lang w:val="en-US" w:eastAsia="pt-BR"/>
+        </w:rPr>
+        <w:t>18</w:t>
+      </w:r>
+      <w:r>
+        <w:rPr>
+          <w:rFonts w:ascii="Consolas" w:eastAsia="Times New Roman" w:hAnsi="Consolas" w:cs="Times New Roman"/>
+          <w:color w:val="D4D4D4"/>
+          <w:lang w:val="en-US" w:eastAsia="pt-BR"/>
+        </w:rPr>
+        <w:t>) {</w:t>
+      </w:r>
+    </w:p>
+    <w:p>
+      <w:pPr>
+        <w:shd w:val="clear" w:color="auto" w:fill="1E1E1E"/>
+        <w:spacing w:after="0" w:line="360" w:lineRule="atLeast"/>
+        <w:rPr>
+          <w:rFonts w:ascii="Consolas" w:eastAsia="Times New Roman" w:hAnsi="Consolas" w:cs="Times New Roman"/>
+          <w:color w:val="D4D4D4"/>
+          <w:lang w:eastAsia="pt-BR"/>
+        </w:rPr>
+      </w:pPr>
+      <w:r>
+        <w:rPr>
+          <w:rFonts w:ascii="Consolas" w:eastAsia="Times New Roman" w:hAnsi="Consolas" w:cs="Times New Roman"/>
+          <w:color w:val="D4D4D4"/>
+          <w:lang w:val="en-US" w:eastAsia="pt-BR"/>
+        </w:rPr>
+        <w:t>    </w:t>
+      </w:r>
+      <w:r>
+        <w:rPr>
+          <w:rFonts w:ascii="Consolas" w:eastAsia="Times New Roman" w:hAnsi="Consolas" w:cs="Times New Roman"/>
+          <w:color w:val="C586C0"/>
+          <w:lang w:eastAsia="pt-BR"/>
+        </w:rPr>
+        <w:t>return</w:t>
+      </w:r>
+      <w:r>
+        <w:rPr>
+          <w:rFonts w:ascii="Consolas" w:eastAsia="Times New Roman" w:hAnsi="Consolas" w:cs="Times New Roman"/>
+          <w:color w:val="D4D4D4"/>
+          <w:lang w:eastAsia="pt-BR"/>
+        </w:rPr>
+        <w:t> </w:t>
+      </w:r>
+      <w:r>
+        <w:rPr>
+          <w:rFonts w:ascii="Consolas" w:eastAsia="Times New Roman" w:hAnsi="Consolas" w:cs="Times New Roman"/>
+          <w:color w:val="CE9178"/>
+          <w:lang w:eastAsia="pt-BR"/>
+        </w:rPr>
+        <w:t>`Você tem idade para dirigir!`</w:t>
+      </w:r>
+      <w:r>
+        <w:rPr>
+          <w:rFonts w:ascii="Consolas" w:eastAsia="Times New Roman" w:hAnsi="Consolas" w:cs="Times New Roman"/>
+          <w:color w:val="D4D4D4"/>
+          <w:lang w:eastAsia="pt-BR"/>
+        </w:rPr>
+        <w:t>;</w:t>
+      </w:r>
+    </w:p>
+    <w:p>
+      <w:pPr>
+        <w:shd w:val="clear" w:color="auto" w:fill="1E1E1E"/>
+        <w:spacing w:after="0" w:line="360" w:lineRule="atLeast"/>
+        <w:rPr>
+          <w:rFonts w:ascii="Consolas" w:eastAsia="Times New Roman" w:hAnsi="Consolas" w:cs="Times New Roman"/>
+          <w:color w:val="D4D4D4"/>
+          <w:lang w:eastAsia="pt-BR"/>
+        </w:rPr>
+      </w:pPr>
+      <w:r>
+        <w:rPr>
+          <w:rFonts w:ascii="Consolas" w:eastAsia="Times New Roman" w:hAnsi="Consolas" w:cs="Times New Roman"/>
+          <w:color w:val="D4D4D4"/>
+          <w:lang w:eastAsia="pt-BR"/>
+        </w:rPr>
+        <w:t>  } </w:t>
+      </w:r>
+      <w:r>
+        <w:rPr>
+          <w:rFonts w:ascii="Consolas" w:eastAsia="Times New Roman" w:hAnsi="Consolas" w:cs="Times New Roman"/>
+          <w:color w:val="C586C0"/>
+          <w:lang w:eastAsia="pt-BR"/>
+        </w:rPr>
+        <w:t>else</w:t>
+      </w:r>
+      <w:r>
+        <w:rPr>
+          <w:rFonts w:ascii="Consolas" w:eastAsia="Times New Roman" w:hAnsi="Consolas" w:cs="Times New Roman"/>
+          <w:color w:val="D4D4D4"/>
+          <w:lang w:eastAsia="pt-BR"/>
+        </w:rPr>
+        <w:t> {</w:t>
+      </w:r>
+    </w:p>
+    <w:p>
+      <w:pPr>
+        <w:shd w:val="clear" w:color="auto" w:fill="1E1E1E"/>
+        <w:spacing w:after="0" w:line="360" w:lineRule="atLeast"/>
+        <w:rPr>
+          <w:rFonts w:ascii="Consolas" w:eastAsia="Times New Roman" w:hAnsi="Consolas" w:cs="Times New Roman"/>
+          <w:color w:val="D4D4D4"/>
+          <w:lang w:eastAsia="pt-BR"/>
+        </w:rPr>
+      </w:pPr>
+      <w:r>
+        <w:rPr>
+          <w:rFonts w:ascii="Consolas" w:eastAsia="Times New Roman" w:hAnsi="Consolas" w:cs="Times New Roman"/>
+          <w:color w:val="D4D4D4"/>
+          <w:lang w:eastAsia="pt-BR"/>
+        </w:rPr>
+        <w:t>    </w:t>
+      </w:r>
+      <w:r>
+        <w:rPr>
+          <w:rFonts w:ascii="Consolas" w:eastAsia="Times New Roman" w:hAnsi="Consolas" w:cs="Times New Roman"/>
+          <w:color w:val="C586C0"/>
+          <w:lang w:eastAsia="pt-BR"/>
+        </w:rPr>
+        <w:t>return</w:t>
+      </w:r>
+      <w:r>
+        <w:rPr>
+          <w:rFonts w:ascii="Consolas" w:eastAsia="Times New Roman" w:hAnsi="Consolas" w:cs="Times New Roman"/>
+          <w:color w:val="D4D4D4"/>
+          <w:lang w:eastAsia="pt-BR"/>
+        </w:rPr>
+        <w:t> </w:t>
+      </w:r>
+      <w:r>
+        <w:rPr>
+          <w:rFonts w:ascii="Consolas" w:eastAsia="Times New Roman" w:hAnsi="Consolas" w:cs="Times New Roman"/>
+          <w:color w:val="CE9178"/>
+          <w:lang w:eastAsia="pt-BR"/>
+        </w:rPr>
+        <w:t>`Você ainda não tem idade para dirigir...`</w:t>
+      </w:r>
+      <w:r>
+        <w:rPr>
+          <w:rFonts w:ascii="Consolas" w:eastAsia="Times New Roman" w:hAnsi="Consolas" w:cs="Times New Roman"/>
+          <w:color w:val="D4D4D4"/>
+          <w:lang w:eastAsia="pt-BR"/>
+        </w:rPr>
+        <w:t>;</w:t>
+      </w:r>
+    </w:p>
+    <w:p>
+      <w:pPr>
+        <w:shd w:val="clear" w:color="auto" w:fill="1E1E1E"/>
+        <w:spacing w:after="0" w:line="360" w:lineRule="atLeast"/>
+        <w:rPr>
+          <w:rFonts w:ascii="Consolas" w:eastAsia="Times New Roman" w:hAnsi="Consolas" w:cs="Times New Roman"/>
+          <w:color w:val="D4D4D4"/>
+          <w:lang w:eastAsia="pt-BR"/>
+        </w:rPr>
+      </w:pPr>
+      <w:r>
+        <w:rPr>
+          <w:rFonts w:ascii="Consolas" w:eastAsia="Times New Roman" w:hAnsi="Consolas" w:cs="Times New Roman"/>
+          <w:color w:val="D4D4D4"/>
+          <w:lang w:eastAsia="pt-BR"/>
+        </w:rPr>
+        <w:t>  }</w:t>
+      </w:r>
+    </w:p>
+    <w:p>
+      <w:pPr>
+        <w:shd w:val="clear" w:color="auto" w:fill="1E1E1E"/>
+        <w:spacing w:after="0" w:line="360" w:lineRule="atLeast"/>
+        <w:rPr>
+          <w:rFonts w:ascii="Consolas" w:eastAsia="Times New Roman" w:hAnsi="Consolas" w:cs="Times New Roman"/>
+          <w:color w:val="D4D4D4"/>
+          <w:lang w:eastAsia="pt-BR"/>
+        </w:rPr>
+      </w:pPr>
+      <w:r>
+        <w:rPr>
+          <w:rFonts w:ascii="Consolas" w:eastAsia="Times New Roman" w:hAnsi="Consolas" w:cs="Times New Roman"/>
+          <w:color w:val="D4D4D4"/>
+          <w:lang w:eastAsia="pt-BR"/>
+        </w:rPr>
+        <w:t>};</w:t>
+      </w:r>
+    </w:p>
+    <w:p>
+      <w:pPr>
+        <w:shd w:val="clear" w:color="auto" w:fill="1E1E1E"/>
+        <w:spacing w:after="0" w:line="360" w:lineRule="atLeast"/>
+        <w:rPr>
+          <w:rFonts w:ascii="Consolas" w:eastAsia="Times New Roman" w:hAnsi="Consolas" w:cs="Times New Roman"/>
+          <w:color w:val="D4D4D4"/>
+          <w:lang w:eastAsia="pt-BR"/>
+        </w:rPr>
+      </w:pPr>
+    </w:p>
+    <w:p>
+      <w:pPr>
+        <w:shd w:val="clear" w:color="auto" w:fill="1E1E1E"/>
+        <w:spacing w:after="0" w:line="360" w:lineRule="atLeast"/>
+        <w:rPr>
+          <w:rFonts w:ascii="Consolas" w:eastAsia="Times New Roman" w:hAnsi="Consolas" w:cs="Times New Roman"/>
+          <w:color w:val="D4D4D4"/>
+          <w:lang w:eastAsia="pt-BR"/>
+        </w:rPr>
+      </w:pPr>
+      <w:r>
+        <w:rPr>
+          <w:rFonts w:ascii="Consolas" w:eastAsia="Times New Roman" w:hAnsi="Consolas" w:cs="Times New Roman"/>
+          <w:color w:val="569CD6"/>
+          <w:lang w:eastAsia="pt-BR"/>
+        </w:rPr>
+        <w:t>const</w:t>
+      </w:r>
+      <w:r>
+        <w:rPr>
+          <w:rFonts w:ascii="Consolas" w:eastAsia="Times New Roman" w:hAnsi="Consolas" w:cs="Times New Roman"/>
+          <w:color w:val="D4D4D4"/>
+          <w:lang w:eastAsia="pt-BR"/>
+        </w:rPr>
+        <w:t> </w:t>
+      </w:r>
+      <w:r>
+        <w:rPr>
+          <w:rFonts w:ascii="Consolas" w:eastAsia="Times New Roman" w:hAnsi="Consolas" w:cs="Times New Roman"/>
+          <w:color w:val="DCDCAA"/>
+          <w:lang w:eastAsia="pt-BR"/>
+        </w:rPr>
+        <w:t>checkTernary</w:t>
+      </w:r>
+      <w:r>
+        <w:rPr>
+          <w:rFonts w:ascii="Consolas" w:eastAsia="Times New Roman" w:hAnsi="Consolas" w:cs="Times New Roman"/>
+          <w:color w:val="D4D4D4"/>
+          <w:lang w:eastAsia="pt-BR"/>
+        </w:rPr>
+        <w:t> = (</w:t>
+      </w:r>
+      <w:r>
+        <w:rPr>
+          <w:rFonts w:ascii="Consolas" w:eastAsia="Times New Roman" w:hAnsi="Consolas" w:cs="Times New Roman"/>
+          <w:color w:val="9CDCFE"/>
+          <w:lang w:eastAsia="pt-BR"/>
+        </w:rPr>
+        <w:t>age</w:t>
+      </w:r>
+      <w:r>
+        <w:rPr>
+          <w:rFonts w:ascii="Consolas" w:eastAsia="Times New Roman" w:hAnsi="Consolas" w:cs="Times New Roman"/>
+          <w:color w:val="D4D4D4"/>
+          <w:lang w:eastAsia="pt-BR"/>
+        </w:rPr>
+        <w:t>) </w:t>
+      </w:r>
+      <w:r>
+        <w:rPr>
+          <w:rFonts w:ascii="Consolas" w:eastAsia="Times New Roman" w:hAnsi="Consolas" w:cs="Times New Roman"/>
+          <w:color w:val="569CD6"/>
+          <w:lang w:eastAsia="pt-BR"/>
+        </w:rPr>
+        <w:t>=&gt;</w:t>
+      </w:r>
+      <w:r>
+        <w:rPr>
+          <w:rFonts w:ascii="Consolas" w:eastAsia="Times New Roman" w:hAnsi="Consolas" w:cs="Times New Roman"/>
+          <w:color w:val="D4D4D4"/>
+          <w:lang w:eastAsia="pt-BR"/>
+        </w:rPr>
+        <w:t> (</w:t>
+      </w:r>
+    </w:p>
+    <w:p>
+      <w:pPr>
+        <w:shd w:val="clear" w:color="auto" w:fill="1E1E1E"/>
+        <w:spacing w:after="0" w:line="360" w:lineRule="atLeast"/>
+        <w:rPr>
+          <w:rFonts w:ascii="Consolas" w:eastAsia="Times New Roman" w:hAnsi="Consolas" w:cs="Times New Roman"/>
+          <w:color w:val="D4D4D4"/>
+          <w:lang w:eastAsia="pt-BR"/>
+        </w:rPr>
+      </w:pPr>
+      <w:r>
+        <w:rPr>
+          <w:rFonts w:ascii="Consolas" w:eastAsia="Times New Roman" w:hAnsi="Consolas" w:cs="Times New Roman"/>
+          <w:color w:val="D4D4D4"/>
+          <w:lang w:eastAsia="pt-BR"/>
+        </w:rPr>
+        <w:t>  </w:t>
+      </w:r>
+      <w:r>
+        <w:rPr>
+          <w:rFonts w:ascii="Consolas" w:eastAsia="Times New Roman" w:hAnsi="Consolas" w:cs="Times New Roman"/>
+          <w:color w:val="9CDCFE"/>
+          <w:lang w:eastAsia="pt-BR"/>
+        </w:rPr>
+        <w:t>age</w:t>
+      </w:r>
+      <w:r>
+        <w:rPr>
+          <w:rFonts w:ascii="Consolas" w:eastAsia="Times New Roman" w:hAnsi="Consolas" w:cs="Times New Roman"/>
+          <w:color w:val="D4D4D4"/>
+          <w:lang w:eastAsia="pt-BR"/>
+        </w:rPr>
+        <w:t> &gt;= </w:t>
+      </w:r>
+      <w:r>
+        <w:rPr>
+          <w:rFonts w:ascii="Consolas" w:eastAsia="Times New Roman" w:hAnsi="Consolas" w:cs="Times New Roman"/>
+          <w:color w:val="B5CEA8"/>
+          <w:lang w:eastAsia="pt-BR"/>
+        </w:rPr>
+        <w:t>18</w:t>
+      </w:r>
+      <w:r>
+        <w:rPr>
+          <w:rFonts w:ascii="Consolas" w:eastAsia="Times New Roman" w:hAnsi="Consolas" w:cs="Times New Roman"/>
+          <w:color w:val="D4D4D4"/>
+          <w:lang w:eastAsia="pt-BR"/>
+        </w:rPr>
+        <w:t> ? </w:t>
+      </w:r>
+      <w:r>
+        <w:rPr>
+          <w:rFonts w:ascii="Consolas" w:eastAsia="Times New Roman" w:hAnsi="Consolas" w:cs="Times New Roman"/>
+          <w:color w:val="CE9178"/>
+          <w:lang w:eastAsia="pt-BR"/>
+        </w:rPr>
+        <w:t>`Você tem idade para dirigir!`</w:t>
+      </w:r>
+      <w:r>
+        <w:rPr>
+          <w:rFonts w:ascii="Consolas" w:eastAsia="Times New Roman" w:hAnsi="Consolas" w:cs="Times New Roman"/>
+          <w:color w:val="D4D4D4"/>
+          <w:lang w:eastAsia="pt-BR"/>
+        </w:rPr>
+        <w:t> : </w:t>
+      </w:r>
+      <w:r>
+        <w:rPr>
+          <w:rFonts w:ascii="Consolas" w:eastAsia="Times New Roman" w:hAnsi="Consolas" w:cs="Times New Roman"/>
+          <w:color w:val="CE9178"/>
+          <w:lang w:eastAsia="pt-BR"/>
+        </w:rPr>
+        <w:t>`Você ainda não tem idade para dirigir...`</w:t>
+      </w:r>
+    </w:p>
+    <w:p>
+      <w:pPr>
+        <w:shd w:val="clear" w:color="auto" w:fill="1E1E1E"/>
+        <w:spacing w:after="0" w:line="360" w:lineRule="atLeast"/>
+        <w:rPr>
+          <w:rFonts w:ascii="Consolas" w:eastAsia="Times New Roman" w:hAnsi="Consolas" w:cs="Times New Roman"/>
+          <w:color w:val="D4D4D4"/>
+          <w:lang w:eastAsia="pt-BR"/>
+        </w:rPr>
+      </w:pPr>
+      <w:r>
+        <w:rPr>
+          <w:rFonts w:ascii="Consolas" w:eastAsia="Times New Roman" w:hAnsi="Consolas" w:cs="Times New Roman"/>
+          <w:color w:val="D4D4D4"/>
+          <w:lang w:eastAsia="pt-BR"/>
+        </w:rPr>
+        <w:t>);</w:t>
+      </w:r>
+    </w:p>
+    <w:p>
+      <w:pPr>
+        <w:shd w:val="clear" w:color="auto" w:fill="1E1E1E"/>
+        <w:spacing w:after="270" w:line="360" w:lineRule="atLeast"/>
+        <w:rPr>
+          <w:rFonts w:ascii="Consolas" w:eastAsia="Times New Roman" w:hAnsi="Consolas" w:cs="Times New Roman"/>
+          <w:color w:val="D4D4D4"/>
+          <w:lang w:eastAsia="pt-BR"/>
+        </w:rPr>
+      </w:pPr>
+    </w:p>
+    <w:p>
+      <w:pPr>
+        <w:shd w:val="clear" w:color="auto" w:fill="1E1E1E"/>
+        <w:spacing w:after="0" w:line="360" w:lineRule="atLeast"/>
+        <w:rPr>
+          <w:rFonts w:ascii="Consolas" w:eastAsia="Times New Roman" w:hAnsi="Consolas" w:cs="Times New Roman"/>
+          <w:color w:val="D4D4D4"/>
+          <w:lang w:eastAsia="pt-BR"/>
+        </w:rPr>
+      </w:pPr>
+      <w:r>
+        <w:rPr>
+          <w:rFonts w:ascii="Consolas" w:eastAsia="Times New Roman" w:hAnsi="Consolas" w:cs="Times New Roman"/>
+          <w:color w:val="6A9955"/>
+          <w:lang w:eastAsia="pt-BR"/>
+        </w:rPr>
+        <w:t>// Exemplo 3:</w:t>
+      </w:r>
+    </w:p>
+    <w:p>
+      <w:pPr>
+        <w:shd w:val="clear" w:color="auto" w:fill="1E1E1E"/>
+        <w:spacing w:after="0" w:line="360" w:lineRule="atLeast"/>
+        <w:rPr>
+          <w:rFonts w:ascii="Consolas" w:eastAsia="Times New Roman" w:hAnsi="Consolas" w:cs="Times New Roman"/>
+          <w:color w:val="D4D4D4"/>
+          <w:lang w:eastAsia="pt-BR"/>
+        </w:rPr>
+      </w:pPr>
+      <w:r>
+        <w:rPr>
+          <w:rFonts w:ascii="Consolas" w:eastAsia="Times New Roman" w:hAnsi="Consolas" w:cs="Times New Roman"/>
+          <w:color w:val="6A9955"/>
+          <w:lang w:eastAsia="pt-BR"/>
+        </w:rPr>
+        <w:t>// Situação em que usar o operador ternário não faz muito sentido:</w:t>
+      </w:r>
+    </w:p>
+    <w:p>
+      <w:pPr>
+        <w:shd w:val="clear" w:color="auto" w:fill="1E1E1E"/>
+        <w:spacing w:after="0" w:line="360" w:lineRule="atLeast"/>
+        <w:rPr>
+          <w:rFonts w:ascii="Consolas" w:eastAsia="Times New Roman" w:hAnsi="Consolas" w:cs="Times New Roman"/>
+          <w:color w:val="D4D4D4"/>
+          <w:lang w:eastAsia="pt-BR"/>
+        </w:rPr>
+      </w:pPr>
+      <w:r>
+        <w:rPr>
+          <w:rFonts w:ascii="Consolas" w:eastAsia="Times New Roman" w:hAnsi="Consolas" w:cs="Times New Roman"/>
+          <w:color w:val="6A9955"/>
+          <w:lang w:eastAsia="pt-BR"/>
+        </w:rPr>
+        <w:t>// código truncado e difícil de ler não é uma boa prática</w:t>
+      </w:r>
+    </w:p>
+    <w:p>
+      <w:pPr>
+        <w:shd w:val="clear" w:color="auto" w:fill="1E1E1E"/>
+        <w:spacing w:after="0" w:line="360" w:lineRule="atLeast"/>
+        <w:rPr>
+          <w:rFonts w:ascii="Consolas" w:eastAsia="Times New Roman" w:hAnsi="Consolas" w:cs="Times New Roman"/>
+          <w:color w:val="D4D4D4"/>
+          <w:lang w:val="en-US" w:eastAsia="pt-BR"/>
+        </w:rPr>
+      </w:pPr>
+      <w:r>
+        <w:rPr>
+          <w:rFonts w:ascii="Consolas" w:eastAsia="Times New Roman" w:hAnsi="Consolas" w:cs="Times New Roman"/>
+          <w:color w:val="569CD6"/>
+          <w:lang w:val="en-US" w:eastAsia="pt-BR"/>
+        </w:rPr>
+        <w:t>const</w:t>
+      </w:r>
+      <w:r>
+        <w:rPr>
+          <w:rFonts w:ascii="Consolas" w:eastAsia="Times New Roman" w:hAnsi="Consolas" w:cs="Times New Roman"/>
+          <w:color w:val="D4D4D4"/>
+          <w:lang w:val="en-US" w:eastAsia="pt-BR"/>
+        </w:rPr>
+        <w:t> </w:t>
+      </w:r>
+      <w:r>
+        <w:rPr>
+          <w:rFonts w:ascii="Consolas" w:eastAsia="Times New Roman" w:hAnsi="Consolas" w:cs="Times New Roman"/>
+          <w:color w:val="DCDCAA"/>
+          <w:lang w:val="en-US" w:eastAsia="pt-BR"/>
+        </w:rPr>
+        <w:t>checkIfElse</w:t>
+      </w:r>
+      <w:r>
+        <w:rPr>
+          <w:rFonts w:ascii="Consolas" w:eastAsia="Times New Roman" w:hAnsi="Consolas" w:cs="Times New Roman"/>
+          <w:color w:val="D4D4D4"/>
+          <w:lang w:val="en-US" w:eastAsia="pt-BR"/>
+        </w:rPr>
+        <w:t> = (</w:t>
+      </w:r>
+      <w:r>
+        <w:rPr>
+          <w:rFonts w:ascii="Consolas" w:eastAsia="Times New Roman" w:hAnsi="Consolas" w:cs="Times New Roman"/>
+          <w:color w:val="9CDCFE"/>
+          <w:lang w:val="en-US" w:eastAsia="pt-BR"/>
+        </w:rPr>
+        <w:t>fruit</w:t>
+      </w:r>
+      <w:r>
+        <w:rPr>
+          <w:rFonts w:ascii="Consolas" w:eastAsia="Times New Roman" w:hAnsi="Consolas" w:cs="Times New Roman"/>
+          <w:color w:val="D4D4D4"/>
+          <w:lang w:val="en-US" w:eastAsia="pt-BR"/>
+        </w:rPr>
+        <w:t>) </w:t>
+      </w:r>
+      <w:r>
+        <w:rPr>
+          <w:rFonts w:ascii="Consolas" w:eastAsia="Times New Roman" w:hAnsi="Consolas" w:cs="Times New Roman"/>
+          <w:color w:val="569CD6"/>
+          <w:lang w:val="en-US" w:eastAsia="pt-BR"/>
+        </w:rPr>
+        <w:t>=&gt;</w:t>
+      </w:r>
+      <w:r>
+        <w:rPr>
+          <w:rFonts w:ascii="Consolas" w:eastAsia="Times New Roman" w:hAnsi="Consolas" w:cs="Times New Roman"/>
+          <w:color w:val="D4D4D4"/>
+          <w:lang w:val="en-US" w:eastAsia="pt-BR"/>
+        </w:rPr>
+        <w:t> {</w:t>
+      </w:r>
+    </w:p>
+    <w:p>
+      <w:pPr>
+        <w:shd w:val="clear" w:color="auto" w:fill="1E1E1E"/>
+        <w:spacing w:after="0" w:line="360" w:lineRule="atLeast"/>
+        <w:rPr>
+          <w:rFonts w:ascii="Consolas" w:eastAsia="Times New Roman" w:hAnsi="Consolas" w:cs="Times New Roman"/>
+          <w:color w:val="D4D4D4"/>
+          <w:lang w:val="en-US" w:eastAsia="pt-BR"/>
+        </w:rPr>
+      </w:pPr>
+      <w:r>
+        <w:rPr>
+          <w:rFonts w:ascii="Consolas" w:eastAsia="Times New Roman" w:hAnsi="Consolas" w:cs="Times New Roman"/>
+          <w:color w:val="D4D4D4"/>
+          <w:lang w:val="en-US" w:eastAsia="pt-BR"/>
+        </w:rPr>
+        <w:t>  </w:t>
+      </w:r>
+      <w:r>
+        <w:rPr>
+          <w:rFonts w:ascii="Consolas" w:eastAsia="Times New Roman" w:hAnsi="Consolas" w:cs="Times New Roman"/>
+          <w:color w:val="C586C0"/>
+          <w:lang w:val="en-US" w:eastAsia="pt-BR"/>
+        </w:rPr>
+        <w:t>if</w:t>
+      </w:r>
+      <w:r>
+        <w:rPr>
+          <w:rFonts w:ascii="Consolas" w:eastAsia="Times New Roman" w:hAnsi="Consolas" w:cs="Times New Roman"/>
+          <w:color w:val="D4D4D4"/>
+          <w:lang w:val="en-US" w:eastAsia="pt-BR"/>
+        </w:rPr>
+        <w:t> (</w:t>
+      </w:r>
+      <w:r>
+        <w:rPr>
+          <w:rFonts w:ascii="Consolas" w:eastAsia="Times New Roman" w:hAnsi="Consolas" w:cs="Times New Roman"/>
+          <w:color w:val="9CDCFE"/>
+          <w:lang w:val="en-US" w:eastAsia="pt-BR"/>
+        </w:rPr>
+        <w:t>fruit</w:t>
+      </w:r>
+      <w:r>
+        <w:rPr>
+          <w:rFonts w:ascii="Consolas" w:eastAsia="Times New Roman" w:hAnsi="Consolas" w:cs="Times New Roman"/>
+          <w:color w:val="D4D4D4"/>
+          <w:lang w:val="en-US" w:eastAsia="pt-BR"/>
+        </w:rPr>
+        <w:t> === </w:t>
+      </w:r>
+      <w:r>
+        <w:rPr>
+          <w:rFonts w:ascii="Consolas" w:eastAsia="Times New Roman" w:hAnsi="Consolas" w:cs="Times New Roman"/>
+          <w:color w:val="CE9178"/>
+          <w:lang w:val="en-US" w:eastAsia="pt-BR"/>
+        </w:rPr>
+        <w:t>`maçã`</w:t>
+      </w:r>
+      <w:r>
+        <w:rPr>
+          <w:rFonts w:ascii="Consolas" w:eastAsia="Times New Roman" w:hAnsi="Consolas" w:cs="Times New Roman"/>
+          <w:color w:val="D4D4D4"/>
+          <w:lang w:val="en-US" w:eastAsia="pt-BR"/>
+        </w:rPr>
+        <w:t>) {</w:t>
+      </w:r>
+    </w:p>
+    <w:p>
+      <w:pPr>
+        <w:shd w:val="clear" w:color="auto" w:fill="1E1E1E"/>
+        <w:spacing w:after="0" w:line="360" w:lineRule="atLeast"/>
+        <w:rPr>
+          <w:rFonts w:ascii="Consolas" w:eastAsia="Times New Roman" w:hAnsi="Consolas" w:cs="Times New Roman"/>
+          <w:color w:val="D4D4D4"/>
+          <w:lang w:eastAsia="pt-BR"/>
+        </w:rPr>
+      </w:pPr>
+      <w:r>
+        <w:rPr>
+          <w:rFonts w:ascii="Consolas" w:eastAsia="Times New Roman" w:hAnsi="Consolas" w:cs="Times New Roman"/>
+          <w:color w:val="D4D4D4"/>
+          <w:lang w:val="en-US" w:eastAsia="pt-BR"/>
+        </w:rPr>
+        <w:t>    </w:t>
+      </w:r>
+      <w:r>
+        <w:rPr>
+          <w:rFonts w:ascii="Consolas" w:eastAsia="Times New Roman" w:hAnsi="Consolas" w:cs="Times New Roman"/>
+          <w:color w:val="C586C0"/>
+          <w:lang w:eastAsia="pt-BR"/>
+        </w:rPr>
+        <w:t>return</w:t>
+      </w:r>
+      <w:r>
+        <w:rPr>
+          <w:rFonts w:ascii="Consolas" w:eastAsia="Times New Roman" w:hAnsi="Consolas" w:cs="Times New Roman"/>
+          <w:color w:val="D4D4D4"/>
+          <w:lang w:eastAsia="pt-BR"/>
+        </w:rPr>
+        <w:t> </w:t>
+      </w:r>
+      <w:r>
+        <w:rPr>
+          <w:rFonts w:ascii="Consolas" w:eastAsia="Times New Roman" w:hAnsi="Consolas" w:cs="Times New Roman"/>
+          <w:color w:val="CE9178"/>
+          <w:lang w:eastAsia="pt-BR"/>
+        </w:rPr>
+        <w:t>`Essa fruta é vermelha`</w:t>
+      </w:r>
+      <w:r>
+        <w:rPr>
+          <w:rFonts w:ascii="Consolas" w:eastAsia="Times New Roman" w:hAnsi="Consolas" w:cs="Times New Roman"/>
+          <w:color w:val="D4D4D4"/>
+          <w:lang w:eastAsia="pt-BR"/>
+        </w:rPr>
+        <w:t>;</w:t>
+      </w:r>
+    </w:p>
+    <w:p>
+      <w:pPr>
+        <w:shd w:val="clear" w:color="auto" w:fill="1E1E1E"/>
+        <w:spacing w:after="0" w:line="360" w:lineRule="atLeast"/>
+        <w:rPr>
+          <w:rFonts w:ascii="Consolas" w:eastAsia="Times New Roman" w:hAnsi="Consolas" w:cs="Times New Roman"/>
+          <w:color w:val="D4D4D4"/>
+          <w:lang w:eastAsia="pt-BR"/>
+        </w:rPr>
+      </w:pPr>
+      <w:r>
+        <w:rPr>
+          <w:rFonts w:ascii="Consolas" w:eastAsia="Times New Roman" w:hAnsi="Consolas" w:cs="Times New Roman"/>
+          <w:color w:val="D4D4D4"/>
+          <w:lang w:eastAsia="pt-BR"/>
+        </w:rPr>
+        <w:t>  } </w:t>
+      </w:r>
+      <w:r>
+        <w:rPr>
+          <w:rFonts w:ascii="Consolas" w:eastAsia="Times New Roman" w:hAnsi="Consolas" w:cs="Times New Roman"/>
+          <w:color w:val="C586C0"/>
+          <w:lang w:eastAsia="pt-BR"/>
+        </w:rPr>
+        <w:t>else</w:t>
+      </w:r>
+      <w:r>
+        <w:rPr>
+          <w:rFonts w:ascii="Consolas" w:eastAsia="Times New Roman" w:hAnsi="Consolas" w:cs="Times New Roman"/>
+          <w:color w:val="D4D4D4"/>
+          <w:lang w:eastAsia="pt-BR"/>
+        </w:rPr>
+        <w:t> </w:t>
+      </w:r>
+      <w:r>
+        <w:rPr>
+          <w:rFonts w:ascii="Consolas" w:eastAsia="Times New Roman" w:hAnsi="Consolas" w:cs="Times New Roman"/>
+          <w:color w:val="C586C0"/>
+          <w:lang w:eastAsia="pt-BR"/>
+        </w:rPr>
+        <w:t>if</w:t>
+      </w:r>
+      <w:r>
+        <w:rPr>
+          <w:rFonts w:ascii="Consolas" w:eastAsia="Times New Roman" w:hAnsi="Consolas" w:cs="Times New Roman"/>
+          <w:color w:val="D4D4D4"/>
+          <w:lang w:eastAsia="pt-BR"/>
+        </w:rPr>
+        <w:t> (</w:t>
+      </w:r>
+      <w:r>
+        <w:rPr>
+          <w:rFonts w:ascii="Consolas" w:eastAsia="Times New Roman" w:hAnsi="Consolas" w:cs="Times New Roman"/>
+          <w:color w:val="9CDCFE"/>
+          <w:lang w:eastAsia="pt-BR"/>
+        </w:rPr>
+        <w:t>fruit</w:t>
+      </w:r>
+      <w:r>
+        <w:rPr>
+          <w:rFonts w:ascii="Consolas" w:eastAsia="Times New Roman" w:hAnsi="Consolas" w:cs="Times New Roman"/>
+          <w:color w:val="D4D4D4"/>
+          <w:lang w:eastAsia="pt-BR"/>
+        </w:rPr>
+        <w:t> === </w:t>
+      </w:r>
+      <w:r>
+        <w:rPr>
+          <w:rFonts w:ascii="Consolas" w:eastAsia="Times New Roman" w:hAnsi="Consolas" w:cs="Times New Roman"/>
+          <w:color w:val="CE9178"/>
+          <w:lang w:eastAsia="pt-BR"/>
+        </w:rPr>
+        <w:t>`banana`</w:t>
+      </w:r>
+      <w:r>
+        <w:rPr>
+          <w:rFonts w:ascii="Consolas" w:eastAsia="Times New Roman" w:hAnsi="Consolas" w:cs="Times New Roman"/>
+          <w:color w:val="D4D4D4"/>
+          <w:lang w:eastAsia="pt-BR"/>
+        </w:rPr>
+        <w:t>) {</w:t>
+      </w:r>
+    </w:p>
+    <w:p>
+      <w:pPr>
+        <w:shd w:val="clear" w:color="auto" w:fill="1E1E1E"/>
+        <w:spacing w:after="0" w:line="360" w:lineRule="atLeast"/>
+        <w:rPr>
+          <w:rFonts w:ascii="Consolas" w:eastAsia="Times New Roman" w:hAnsi="Consolas" w:cs="Times New Roman"/>
+          <w:color w:val="D4D4D4"/>
+          <w:lang w:eastAsia="pt-BR"/>
+        </w:rPr>
+      </w:pPr>
+      <w:r>
+        <w:rPr>
+          <w:rFonts w:ascii="Consolas" w:eastAsia="Times New Roman" w:hAnsi="Consolas" w:cs="Times New Roman"/>
+          <w:color w:val="D4D4D4"/>
+          <w:lang w:eastAsia="pt-BR"/>
+        </w:rPr>
+        <w:t>    </w:t>
+      </w:r>
+      <w:r>
+        <w:rPr>
+          <w:rFonts w:ascii="Consolas" w:eastAsia="Times New Roman" w:hAnsi="Consolas" w:cs="Times New Roman"/>
+          <w:color w:val="C586C0"/>
+          <w:lang w:eastAsia="pt-BR"/>
+        </w:rPr>
+        <w:t>return</w:t>
+      </w:r>
+      <w:r>
+        <w:rPr>
+          <w:rFonts w:ascii="Consolas" w:eastAsia="Times New Roman" w:hAnsi="Consolas" w:cs="Times New Roman"/>
+          <w:color w:val="D4D4D4"/>
+          <w:lang w:eastAsia="pt-BR"/>
+        </w:rPr>
+        <w:t> </w:t>
+      </w:r>
+      <w:r>
+        <w:rPr>
+          <w:rFonts w:ascii="Consolas" w:eastAsia="Times New Roman" w:hAnsi="Consolas" w:cs="Times New Roman"/>
+          <w:color w:val="CE9178"/>
+          <w:lang w:eastAsia="pt-BR"/>
+        </w:rPr>
+        <w:t>`Esta fruta é amarela`</w:t>
+      </w:r>
+      <w:r>
+        <w:rPr>
+          <w:rFonts w:ascii="Consolas" w:eastAsia="Times New Roman" w:hAnsi="Consolas" w:cs="Times New Roman"/>
+          <w:color w:val="D4D4D4"/>
+          <w:lang w:eastAsia="pt-BR"/>
+        </w:rPr>
+        <w:t>;</w:t>
+      </w:r>
+    </w:p>
+    <w:p>
+      <w:pPr>
+        <w:shd w:val="clear" w:color="auto" w:fill="1E1E1E"/>
+        <w:spacing w:after="0" w:line="360" w:lineRule="atLeast"/>
+        <w:rPr>
+          <w:rFonts w:ascii="Consolas" w:eastAsia="Times New Roman" w:hAnsi="Consolas" w:cs="Times New Roman"/>
+          <w:color w:val="D4D4D4"/>
+          <w:lang w:eastAsia="pt-BR"/>
+        </w:rPr>
+      </w:pPr>
+      <w:r>
+        <w:rPr>
+          <w:rFonts w:ascii="Consolas" w:eastAsia="Times New Roman" w:hAnsi="Consolas" w:cs="Times New Roman"/>
+          <w:color w:val="D4D4D4"/>
+          <w:lang w:eastAsia="pt-BR"/>
+        </w:rPr>
+        <w:t>  } </w:t>
+      </w:r>
+      <w:r>
+        <w:rPr>
+          <w:rFonts w:ascii="Consolas" w:eastAsia="Times New Roman" w:hAnsi="Consolas" w:cs="Times New Roman"/>
+          <w:color w:val="C586C0"/>
+          <w:lang w:eastAsia="pt-BR"/>
+        </w:rPr>
+        <w:t>else</w:t>
+      </w:r>
+      <w:r>
+        <w:rPr>
+          <w:rFonts w:ascii="Consolas" w:eastAsia="Times New Roman" w:hAnsi="Consolas" w:cs="Times New Roman"/>
+          <w:color w:val="D4D4D4"/>
+          <w:lang w:eastAsia="pt-BR"/>
+        </w:rPr>
+        <w:t> {</w:t>
+      </w:r>
+    </w:p>
+    <w:p>
+      <w:pPr>
+        <w:shd w:val="clear" w:color="auto" w:fill="1E1E1E"/>
+        <w:spacing w:after="0" w:line="360" w:lineRule="atLeast"/>
+        <w:rPr>
+          <w:rFonts w:ascii="Consolas" w:eastAsia="Times New Roman" w:hAnsi="Consolas" w:cs="Times New Roman"/>
+          <w:color w:val="D4D4D4"/>
+          <w:lang w:eastAsia="pt-BR"/>
+        </w:rPr>
+      </w:pPr>
+      <w:r>
+        <w:rPr>
+          <w:rFonts w:ascii="Consolas" w:eastAsia="Times New Roman" w:hAnsi="Consolas" w:cs="Times New Roman"/>
+          <w:color w:val="D4D4D4"/>
+          <w:lang w:eastAsia="pt-BR"/>
+        </w:rPr>
+        <w:t>    </w:t>
+      </w:r>
+      <w:r>
+        <w:rPr>
+          <w:rFonts w:ascii="Consolas" w:eastAsia="Times New Roman" w:hAnsi="Consolas" w:cs="Times New Roman"/>
+          <w:color w:val="C586C0"/>
+          <w:lang w:eastAsia="pt-BR"/>
+        </w:rPr>
+        <w:t>return</w:t>
+      </w:r>
+      <w:r>
+        <w:rPr>
+          <w:rFonts w:ascii="Consolas" w:eastAsia="Times New Roman" w:hAnsi="Consolas" w:cs="Times New Roman"/>
+          <w:color w:val="D4D4D4"/>
+          <w:lang w:eastAsia="pt-BR"/>
+        </w:rPr>
+        <w:t> </w:t>
+      </w:r>
+      <w:r>
+        <w:rPr>
+          <w:rFonts w:ascii="Consolas" w:eastAsia="Times New Roman" w:hAnsi="Consolas" w:cs="Times New Roman"/>
+          <w:color w:val="CE9178"/>
+          <w:lang w:eastAsia="pt-BR"/>
+        </w:rPr>
+        <w:t>`Não sei a cor`</w:t>
+      </w:r>
+      <w:r>
+        <w:rPr>
+          <w:rFonts w:ascii="Consolas" w:eastAsia="Times New Roman" w:hAnsi="Consolas" w:cs="Times New Roman"/>
+          <w:color w:val="D4D4D4"/>
+          <w:lang w:eastAsia="pt-BR"/>
+        </w:rPr>
+        <w:t>;</w:t>
+      </w:r>
+    </w:p>
+    <w:p>
+      <w:pPr>
+        <w:shd w:val="clear" w:color="auto" w:fill="1E1E1E"/>
+        <w:spacing w:after="0" w:line="360" w:lineRule="atLeast"/>
+        <w:rPr>
+          <w:rFonts w:ascii="Consolas" w:eastAsia="Times New Roman" w:hAnsi="Consolas" w:cs="Times New Roman"/>
+          <w:color w:val="D4D4D4"/>
+          <w:lang w:eastAsia="pt-BR"/>
+        </w:rPr>
+      </w:pPr>
+      <w:r>
+        <w:rPr>
+          <w:rFonts w:ascii="Consolas" w:eastAsia="Times New Roman" w:hAnsi="Consolas" w:cs="Times New Roman"/>
+          <w:color w:val="D4D4D4"/>
+          <w:lang w:eastAsia="pt-BR"/>
+        </w:rPr>
+        <w:t>  }</w:t>
+      </w:r>
+    </w:p>
+    <w:p>
+      <w:pPr>
+        <w:shd w:val="clear" w:color="auto" w:fill="1E1E1E"/>
+        <w:spacing w:after="0" w:line="360" w:lineRule="atLeast"/>
+        <w:rPr>
+          <w:rFonts w:ascii="Consolas" w:eastAsia="Times New Roman" w:hAnsi="Consolas" w:cs="Times New Roman"/>
+          <w:color w:val="D4D4D4"/>
+          <w:lang w:eastAsia="pt-BR"/>
+        </w:rPr>
+      </w:pPr>
+      <w:r>
+        <w:rPr>
+          <w:rFonts w:ascii="Consolas" w:eastAsia="Times New Roman" w:hAnsi="Consolas" w:cs="Times New Roman"/>
+          <w:color w:val="D4D4D4"/>
+          <w:lang w:eastAsia="pt-BR"/>
+        </w:rPr>
+        <w:t>};</w:t>
+      </w:r>
+    </w:p>
+    <w:p>
+      <w:pPr>
+        <w:shd w:val="clear" w:color="auto" w:fill="1E1E1E"/>
+        <w:spacing w:after="0" w:line="360" w:lineRule="atLeast"/>
+        <w:rPr>
+          <w:rFonts w:ascii="Consolas" w:eastAsia="Times New Roman" w:hAnsi="Consolas" w:cs="Times New Roman"/>
+          <w:color w:val="D4D4D4"/>
+          <w:lang w:eastAsia="pt-BR"/>
+        </w:rPr>
+      </w:pPr>
+    </w:p>
+    <w:p>
+      <w:pPr>
+        <w:shd w:val="clear" w:color="auto" w:fill="1E1E1E"/>
+        <w:spacing w:after="0" w:line="360" w:lineRule="atLeast"/>
+        <w:rPr>
+          <w:rFonts w:ascii="Consolas" w:eastAsia="Times New Roman" w:hAnsi="Consolas" w:cs="Times New Roman"/>
+          <w:color w:val="D4D4D4"/>
+          <w:lang w:eastAsia="pt-BR"/>
+        </w:rPr>
+      </w:pPr>
+      <w:r>
+        <w:rPr>
+          <w:rFonts w:ascii="Consolas" w:eastAsia="Times New Roman" w:hAnsi="Consolas" w:cs="Times New Roman"/>
+          <w:color w:val="569CD6"/>
+          <w:lang w:eastAsia="pt-BR"/>
+        </w:rPr>
+        <w:t>const</w:t>
+      </w:r>
+      <w:r>
+        <w:rPr>
+          <w:rFonts w:ascii="Consolas" w:eastAsia="Times New Roman" w:hAnsi="Consolas" w:cs="Times New Roman"/>
+          <w:color w:val="D4D4D4"/>
+          <w:lang w:eastAsia="pt-BR"/>
+        </w:rPr>
+        <w:t> </w:t>
+      </w:r>
+      <w:r>
+        <w:rPr>
+          <w:rFonts w:ascii="Consolas" w:eastAsia="Times New Roman" w:hAnsi="Consolas" w:cs="Times New Roman"/>
+          <w:color w:val="4FC1FF"/>
+          <w:lang w:eastAsia="pt-BR"/>
+        </w:rPr>
+        <w:t>checkTernary</w:t>
+      </w:r>
+      <w:r>
+        <w:rPr>
+          <w:rFonts w:ascii="Consolas" w:eastAsia="Times New Roman" w:hAnsi="Consolas" w:cs="Times New Roman"/>
+          <w:color w:val="D4D4D4"/>
+          <w:lang w:eastAsia="pt-BR"/>
+        </w:rPr>
+        <w:t> = (</w:t>
+      </w:r>
+      <w:r>
+        <w:rPr>
+          <w:rFonts w:ascii="Consolas" w:eastAsia="Times New Roman" w:hAnsi="Consolas" w:cs="Times New Roman"/>
+          <w:color w:val="9CDCFE"/>
+          <w:lang w:eastAsia="pt-BR"/>
+        </w:rPr>
+        <w:t>fruit</w:t>
+      </w:r>
+      <w:r>
+        <w:rPr>
+          <w:rFonts w:ascii="Consolas" w:eastAsia="Times New Roman" w:hAnsi="Consolas" w:cs="Times New Roman"/>
+          <w:color w:val="D4D4D4"/>
+          <w:lang w:eastAsia="pt-BR"/>
+        </w:rPr>
+        <w:t> === </w:t>
+      </w:r>
+      <w:r>
+        <w:rPr>
+          <w:rFonts w:ascii="Consolas" w:eastAsia="Times New Roman" w:hAnsi="Consolas" w:cs="Times New Roman"/>
+          <w:color w:val="CE9178"/>
+          <w:lang w:eastAsia="pt-BR"/>
+        </w:rPr>
+        <w:t>`maçã`</w:t>
+      </w:r>
+      <w:r>
+        <w:rPr>
+          <w:rFonts w:ascii="Consolas" w:eastAsia="Times New Roman" w:hAnsi="Consolas" w:cs="Times New Roman"/>
+          <w:color w:val="D4D4D4"/>
+          <w:lang w:eastAsia="pt-BR"/>
+        </w:rPr>
+        <w:t>) ? </w:t>
+      </w:r>
+      <w:r>
+        <w:rPr>
+          <w:rFonts w:ascii="Consolas" w:eastAsia="Times New Roman" w:hAnsi="Consolas" w:cs="Times New Roman"/>
+          <w:color w:val="CE9178"/>
+          <w:lang w:eastAsia="pt-BR"/>
+        </w:rPr>
+        <w:t>`Essa fruta é vermelha`</w:t>
+      </w:r>
+    </w:p>
+    <w:p>
+      <w:pPr>
+        <w:shd w:val="clear" w:color="auto" w:fill="1E1E1E"/>
+        <w:spacing w:after="0" w:line="360" w:lineRule="atLeast"/>
+        <w:rPr>
+          <w:rFonts w:ascii="Consolas" w:eastAsia="Times New Roman" w:hAnsi="Consolas" w:cs="Times New Roman"/>
+          <w:color w:val="D4D4D4"/>
+          <w:sz w:val="27"/>
+          <w:szCs w:val="27"/>
+          <w:lang w:eastAsia="pt-BR"/>
+        </w:rPr>
+      </w:pPr>
+      <w:r>
+        <w:rPr>
+          <w:rFonts w:ascii="Consolas" w:eastAsia="Times New Roman" w:hAnsi="Consolas" w:cs="Times New Roman"/>
+          <w:color w:val="D4D4D4"/>
+          <w:sz w:val="27"/>
+          <w:szCs w:val="27"/>
+          <w:lang w:eastAsia="pt-BR"/>
+        </w:rPr>
+        <w:t>  : ((</w:t>
+      </w:r>
+      <w:r>
+        <w:rPr>
+          <w:rFonts w:ascii="Consolas" w:eastAsia="Times New Roman" w:hAnsi="Consolas" w:cs="Times New Roman"/>
+          <w:color w:val="9CDCFE"/>
+          <w:sz w:val="27"/>
+          <w:szCs w:val="27"/>
+          <w:lang w:eastAsia="pt-BR"/>
+        </w:rPr>
+        <w:t>fruit</w:t>
+      </w:r>
+      <w:r>
+        <w:rPr>
+          <w:rFonts w:ascii="Consolas" w:eastAsia="Times New Roman" w:hAnsi="Consolas" w:cs="Times New Roman"/>
+          <w:color w:val="D4D4D4"/>
+          <w:sz w:val="27"/>
+          <w:szCs w:val="27"/>
+          <w:lang w:eastAsia="pt-BR"/>
+        </w:rPr>
+        <w:t> === </w:t>
+      </w:r>
+      <w:r>
+        <w:rPr>
+          <w:rFonts w:ascii="Consolas" w:eastAsia="Times New Roman" w:hAnsi="Consolas" w:cs="Times New Roman"/>
+          <w:color w:val="CE9178"/>
+          <w:sz w:val="27"/>
+          <w:szCs w:val="27"/>
+          <w:lang w:eastAsia="pt-BR"/>
+        </w:rPr>
+        <w:t>`banana`</w:t>
+      </w:r>
+      <w:r>
+        <w:rPr>
+          <w:rFonts w:ascii="Consolas" w:eastAsia="Times New Roman" w:hAnsi="Consolas" w:cs="Times New Roman"/>
+          <w:color w:val="D4D4D4"/>
+          <w:sz w:val="27"/>
+          <w:szCs w:val="27"/>
+          <w:lang w:eastAsia="pt-BR"/>
+        </w:rPr>
+        <w:t>) ? </w:t>
+      </w:r>
+      <w:r>
+        <w:rPr>
+          <w:rFonts w:ascii="Consolas" w:eastAsia="Times New Roman" w:hAnsi="Consolas" w:cs="Times New Roman"/>
+          <w:color w:val="CE9178"/>
+          <w:sz w:val="27"/>
+          <w:szCs w:val="27"/>
+          <w:lang w:eastAsia="pt-BR"/>
+        </w:rPr>
+        <w:t>`Esta fruta é amarela`</w:t>
+      </w:r>
+      <w:r>
+        <w:rPr>
+          <w:rFonts w:ascii="Consolas" w:eastAsia="Times New Roman" w:hAnsi="Consolas" w:cs="Times New Roman"/>
+          <w:color w:val="D4D4D4"/>
+          <w:sz w:val="27"/>
+          <w:szCs w:val="27"/>
+          <w:lang w:eastAsia="pt-BR"/>
+        </w:rPr>
+        <w:t> : </w:t>
+      </w:r>
+      <w:r>
+        <w:rPr>
+          <w:rFonts w:ascii="Consolas" w:eastAsia="Times New Roman" w:hAnsi="Consolas" w:cs="Times New Roman"/>
+          <w:color w:val="CE9178"/>
+          <w:sz w:val="27"/>
+          <w:szCs w:val="27"/>
+          <w:lang w:eastAsia="pt-BR"/>
+        </w:rPr>
+        <w:t>`Não sei a cor`</w:t>
+      </w:r>
+      <w:r>
+        <w:rPr>
+          <w:rFonts w:ascii="Consolas" w:eastAsia="Times New Roman" w:hAnsi="Consolas" w:cs="Times New Roman"/>
+          <w:color w:val="D4D4D4"/>
+          <w:sz w:val="27"/>
+          <w:szCs w:val="27"/>
+          <w:lang w:eastAsia="pt-BR"/>
+        </w:rPr>
+        <w:t>);</w:t>
+      </w:r>
+    </w:p>
+    <w:p/>
+    <w:p>
+      <w:pPr>
+        <w:rPr>
+          <w:rFonts w:ascii="Consolas" w:hAnsi="Consolas"/>
+        </w:rPr>
+      </w:pPr>
     </w:p>
     <w:p>
       <w:pPr>
@@ -15053,6 +17094,7 @@
         <w:rPr>
           <w:rFonts w:ascii="Consolas" w:hAnsi="Consolas"/>
         </w:rPr>
+        <w:lastRenderedPageBreak/>
         <w:t>console.log(numArray);</w:t>
       </w:r>
       <w:r>
@@ -15763,7 +17805,6 @@
         <w:rPr>
           <w:lang w:val="en-US"/>
         </w:rPr>
-        <w:lastRenderedPageBreak/>
         <w:t>Exemplo 2:</w:t>
       </w:r>
     </w:p>
@@ -16422,6 +18463,7 @@
           <w:color w:val="7030A0"/>
           <w:lang w:val="en-US"/>
         </w:rPr>
+        <w:lastRenderedPageBreak/>
         <w:t>function</w:t>
       </w:r>
       <w:r>
@@ -17182,7 +19224,6 @@
           <w:color w:val="000000" w:themeColor="text1"/>
           <w:lang w:val="en-US"/>
         </w:rPr>
-        <w:lastRenderedPageBreak/>
         <w:br/>
         <w:t xml:space="preserve">doubles; </w:t>
       </w:r>
@@ -18108,6 +20149,7 @@
           <w:rFonts w:ascii="Consolas" w:hAnsi="Consolas"/>
           <w:lang w:val="en-US"/>
         </w:rPr>
+        <w:lastRenderedPageBreak/>
         <w:t xml:space="preserve">        score: </w:t>
       </w:r>
       <w:r>
@@ -19120,12 +21162,6 @@
           <w:rFonts w:ascii="Consolas" w:hAnsi="Consolas"/>
         </w:rPr>
         <w:br/>
-      </w:r>
-      <w:r>
-        <w:rPr>
-          <w:rFonts w:ascii="Consolas" w:hAnsi="Consolas"/>
-        </w:rPr>
-        <w:lastRenderedPageBreak/>
         <w:t xml:space="preserve">      </w:t>
       </w:r>
       <w:r>
@@ -20340,6 +22376,7 @@
         <w:rPr>
           <w:lang w:val="en-US"/>
         </w:rPr>
+        <w:lastRenderedPageBreak/>
         <w:t>Exemplo 2</w:t>
       </w:r>
     </w:p>
@@ -21044,13 +23081,6 @@
           <w:lang w:val="en-US"/>
         </w:rPr>
         <w:br/>
-      </w:r>
-      <w:r>
-        <w:rPr>
-          <w:rFonts w:ascii="Consolas" w:hAnsi="Consolas"/>
-          <w:lang w:val="en-US"/>
-        </w:rPr>
-        <w:lastRenderedPageBreak/>
         <w:t xml:space="preserve">        </w:t>
       </w:r>
       <w:r>
@@ -21411,14 +23441,8 @@
     <w:p>
       <w:pPr>
         <w:pStyle w:val="Ttulo2"/>
-        <w:rPr>
-          <w:lang w:val="en-US"/>
-        </w:rPr>
       </w:pPr>
       <w:r>
-        <w:rPr>
-          <w:lang w:val="en-US"/>
-        </w:rPr>
         <w:t>criação e acesso</w:t>
       </w:r>
     </w:p>
@@ -21433,13 +23457,7 @@
         <w:rPr>
           <w:rFonts w:ascii="Consolas" w:hAnsi="Consolas"/>
         </w:rPr>
-        <w:t>console.table(singer);</w:t>
-      </w:r>
-      <w:r>
-        <w:rPr>
-          <w:rFonts w:ascii="Consolas" w:hAnsi="Consolas"/>
-        </w:rPr>
-        <w:t xml:space="preserve"> </w:t>
+        <w:t xml:space="preserve">console.table(singer); </w:t>
       </w:r>
       <w:r>
         <w:rPr>
@@ -21719,6 +23737,7 @@
         <w:rPr>
           <w:lang w:val="en-US"/>
         </w:rPr>
+        <w:lastRenderedPageBreak/>
         <w:t>Exemplo 1</w:t>
       </w:r>
     </w:p>
@@ -22962,14 +24981,8 @@
     <w:p>
       <w:pPr>
         <w:pStyle w:val="Ttulo2"/>
-        <w:rPr>
-          <w:lang w:val="en-US"/>
-        </w:rPr>
       </w:pPr>
       <w:r>
-        <w:rPr>
-          <w:lang w:val="en-US"/>
-        </w:rPr>
         <w:t>Destructuring</w:t>
       </w:r>
     </w:p>
@@ -23013,7 +25026,6 @@
         <w:rPr>
           <w:lang w:val="en-US"/>
         </w:rPr>
-        <w:lastRenderedPageBreak/>
         <w:t>Exemplo 1: (array)</w:t>
       </w:r>
     </w:p>
@@ -23160,6 +25172,14 @@
           <w:lang w:val="en-US"/>
         </w:rPr>
         <w:br/>
+      </w:r>
+      <w:r>
+        <w:rPr>
+          <w:rFonts w:ascii="Consolas" w:hAnsi="Consolas"/>
+          <w:color w:val="538135" w:themeColor="accent6" w:themeShade="BF"/>
+          <w:lang w:val="en-US"/>
+        </w:rPr>
+        <w:lastRenderedPageBreak/>
         <w:t>// let secondHighScore = scores[1];</w:t>
       </w:r>
       <w:r>
@@ -36074,6 +38094,23 @@
           <w:color w:val="538135" w:themeColor="accent6" w:themeShade="BF"/>
         </w:rPr>
         <w:br/>
+        <w:t xml:space="preserve">// </w:t>
+      </w:r>
+      <w:r>
+        <w:rPr>
+          <w:rFonts w:ascii="Consolas" w:hAnsi="Consolas"/>
+          <w:b/>
+          <w:bCs/>
+          <w:color w:val="538135" w:themeColor="accent6" w:themeShade="BF"/>
+        </w:rPr>
+        <w:t>toda arrow é uma function anonima</w:t>
+      </w:r>
+      <w:r>
+        <w:rPr>
+          <w:rFonts w:ascii="Consolas" w:hAnsi="Consolas"/>
+          <w:color w:val="538135" w:themeColor="accent6" w:themeShade="BF"/>
+        </w:rPr>
+        <w:br/>
         <w:t>// não é suportado pelo internet explorer.</w:t>
       </w:r>
     </w:p>
@@ -36730,6 +38767,686 @@
           <w:lang w:val="en-US"/>
         </w:rPr>
         <w:t>;</w:t>
+      </w:r>
+    </w:p>
+    <w:p>
+      <w:pPr>
+        <w:pStyle w:val="Ttulo4"/>
+        <w:rPr>
+          <w:lang w:val="en-US"/>
+        </w:rPr>
+      </w:pPr>
+      <w:r>
+        <w:rPr>
+          <w:lang w:val="en-US"/>
+        </w:rPr>
+        <w:t>E</w:t>
+      </w:r>
+      <w:r>
+        <w:rPr>
+          <w:lang w:val="en-US"/>
+        </w:rPr>
+        <w:t>xemplo 3:</w:t>
+      </w:r>
+    </w:p>
+    <w:p>
+      <w:pPr>
+        <w:rPr>
+          <w:rFonts w:ascii="Consolas" w:hAnsi="Consolas"/>
+          <w:lang w:val="en-US"/>
+        </w:rPr>
+      </w:pPr>
+      <w:r>
+        <w:rPr>
+          <w:rFonts w:ascii="Consolas" w:hAnsi="Consolas"/>
+          <w:color w:val="7030A0"/>
+          <w:lang w:val="en-US"/>
+        </w:rPr>
+        <w:t>function</w:t>
+      </w:r>
+      <w:r>
+        <w:rPr>
+          <w:rFonts w:ascii="Consolas" w:hAnsi="Consolas"/>
+          <w:lang w:val="en-US"/>
+        </w:rPr>
+        <w:t xml:space="preserve"> </w:t>
+      </w:r>
+      <w:r>
+        <w:rPr>
+          <w:rFonts w:ascii="Consolas" w:hAnsi="Consolas"/>
+          <w:color w:val="4472C4" w:themeColor="accent1"/>
+          <w:lang w:val="en-US"/>
+        </w:rPr>
+        <w:t>contaPalavras</w:t>
+      </w:r>
+      <w:r>
+        <w:rPr>
+          <w:rFonts w:ascii="Consolas" w:hAnsi="Consolas"/>
+          <w:lang w:val="en-US"/>
+        </w:rPr>
+        <w:t>(</w:t>
+      </w:r>
+      <w:r>
+        <w:rPr>
+          <w:rFonts w:ascii="Consolas" w:hAnsi="Consolas"/>
+          <w:color w:val="4472C4" w:themeColor="accent1"/>
+          <w:lang w:val="en-US"/>
+        </w:rPr>
+        <w:t>frase</w:t>
+      </w:r>
+      <w:r>
+        <w:rPr>
+          <w:rFonts w:ascii="Consolas" w:hAnsi="Consolas"/>
+          <w:lang w:val="en-US"/>
+        </w:rPr>
+        <w:t>) {</w:t>
+      </w:r>
+      <w:r>
+        <w:rPr>
+          <w:rFonts w:ascii="Consolas" w:hAnsi="Consolas"/>
+          <w:lang w:val="en-US"/>
+        </w:rPr>
+        <w:br/>
+        <w:t xml:space="preserve">  </w:t>
+      </w:r>
+      <w:r>
+        <w:rPr>
+          <w:rFonts w:ascii="Consolas" w:hAnsi="Consolas"/>
+          <w:color w:val="7030A0"/>
+          <w:lang w:val="en-US"/>
+        </w:rPr>
+        <w:t>return</w:t>
+      </w:r>
+      <w:r>
+        <w:rPr>
+          <w:rFonts w:ascii="Consolas" w:hAnsi="Consolas"/>
+          <w:lang w:val="en-US"/>
+        </w:rPr>
+        <w:t xml:space="preserve"> </w:t>
+      </w:r>
+      <w:r>
+        <w:rPr>
+          <w:rFonts w:ascii="Consolas" w:hAnsi="Consolas"/>
+          <w:color w:val="4472C4" w:themeColor="accent1"/>
+          <w:lang w:val="en-US"/>
+        </w:rPr>
+        <w:t>frase</w:t>
+      </w:r>
+      <w:r>
+        <w:rPr>
+          <w:rFonts w:ascii="Consolas" w:hAnsi="Consolas"/>
+          <w:lang w:val="en-US"/>
+        </w:rPr>
+        <w:t>.split(</w:t>
+      </w:r>
+      <w:r>
+        <w:rPr>
+          <w:rFonts w:ascii="Consolas" w:hAnsi="Consolas"/>
+          <w:color w:val="FF0000"/>
+          <w:lang w:val="en-US"/>
+        </w:rPr>
+        <w:t>' '</w:t>
+      </w:r>
+      <w:r>
+        <w:rPr>
+          <w:rFonts w:ascii="Consolas" w:hAnsi="Consolas"/>
+          <w:lang w:val="en-US"/>
+        </w:rPr>
+        <w:t>).length;</w:t>
+      </w:r>
+      <w:r>
+        <w:rPr>
+          <w:rFonts w:ascii="Consolas" w:hAnsi="Consolas"/>
+          <w:lang w:val="en-US"/>
+        </w:rPr>
+        <w:br/>
+        <w:t>}</w:t>
+      </w:r>
+      <w:r>
+        <w:rPr>
+          <w:rFonts w:ascii="Consolas" w:hAnsi="Consolas"/>
+          <w:lang w:val="en-US"/>
+        </w:rPr>
+        <w:br/>
+        <w:t>// arrow: (sempre anonima)</w:t>
+      </w:r>
+      <w:r>
+        <w:rPr>
+          <w:rFonts w:ascii="Consolas" w:hAnsi="Consolas"/>
+          <w:lang w:val="en-US"/>
+        </w:rPr>
+        <w:br/>
+      </w:r>
+      <w:r>
+        <w:rPr>
+          <w:rFonts w:ascii="Consolas" w:hAnsi="Consolas"/>
+          <w:color w:val="7030A0"/>
+          <w:lang w:val="en-US"/>
+        </w:rPr>
+        <w:t>const</w:t>
+      </w:r>
+      <w:r>
+        <w:rPr>
+          <w:rFonts w:ascii="Consolas" w:hAnsi="Consolas"/>
+          <w:lang w:val="en-US"/>
+        </w:rPr>
+        <w:t xml:space="preserve"> </w:t>
+      </w:r>
+      <w:r>
+        <w:rPr>
+          <w:rFonts w:ascii="Consolas" w:hAnsi="Consolas"/>
+          <w:color w:val="4472C4" w:themeColor="accent1"/>
+          <w:lang w:val="en-US"/>
+        </w:rPr>
+        <w:t>contaPalavras</w:t>
+      </w:r>
+      <w:r>
+        <w:rPr>
+          <w:rFonts w:ascii="Consolas" w:hAnsi="Consolas"/>
+          <w:lang w:val="en-US"/>
+        </w:rPr>
+        <w:t xml:space="preserve"> </w:t>
+      </w:r>
+      <w:r>
+        <w:rPr>
+          <w:rFonts w:ascii="Consolas" w:hAnsi="Consolas"/>
+          <w:color w:val="833C0B" w:themeColor="accent2" w:themeShade="80"/>
+          <w:lang w:val="en-US"/>
+        </w:rPr>
+        <w:t>=</w:t>
+      </w:r>
+      <w:r>
+        <w:rPr>
+          <w:rFonts w:ascii="Consolas" w:hAnsi="Consolas"/>
+          <w:lang w:val="en-US"/>
+        </w:rPr>
+        <w:t xml:space="preserve"> </w:t>
+      </w:r>
+      <w:r>
+        <w:rPr>
+          <w:rFonts w:ascii="Consolas" w:hAnsi="Consolas"/>
+          <w:color w:val="4472C4" w:themeColor="accent1"/>
+          <w:lang w:val="en-US"/>
+        </w:rPr>
+        <w:t>frase</w:t>
+      </w:r>
+      <w:r>
+        <w:rPr>
+          <w:rFonts w:ascii="Consolas" w:hAnsi="Consolas"/>
+          <w:lang w:val="en-US"/>
+        </w:rPr>
+        <w:t xml:space="preserve"> </w:t>
+      </w:r>
+      <w:r>
+        <w:rPr>
+          <w:rFonts w:ascii="Consolas" w:hAnsi="Consolas"/>
+          <w:color w:val="833C0B" w:themeColor="accent2" w:themeShade="80"/>
+          <w:lang w:val="en-US"/>
+        </w:rPr>
+        <w:t>=&gt;</w:t>
+      </w:r>
+      <w:r>
+        <w:rPr>
+          <w:rFonts w:ascii="Consolas" w:hAnsi="Consolas"/>
+          <w:lang w:val="en-US"/>
+        </w:rPr>
+        <w:t xml:space="preserve"> </w:t>
+      </w:r>
+      <w:r>
+        <w:rPr>
+          <w:rFonts w:ascii="Consolas" w:hAnsi="Consolas"/>
+          <w:color w:val="4472C4" w:themeColor="accent1"/>
+          <w:lang w:val="en-US"/>
+        </w:rPr>
+        <w:t>frase</w:t>
+      </w:r>
+      <w:r>
+        <w:rPr>
+          <w:rFonts w:ascii="Consolas" w:hAnsi="Consolas"/>
+          <w:lang w:val="en-US"/>
+        </w:rPr>
+        <w:t>.split(</w:t>
+      </w:r>
+      <w:r>
+        <w:rPr>
+          <w:rFonts w:ascii="Consolas" w:hAnsi="Consolas"/>
+          <w:color w:val="FF0000"/>
+          <w:lang w:val="en-US"/>
+        </w:rPr>
+        <w:t>' '</w:t>
+      </w:r>
+      <w:r>
+        <w:rPr>
+          <w:rFonts w:ascii="Consolas" w:hAnsi="Consolas"/>
+          <w:lang w:val="en-US"/>
+        </w:rPr>
+        <w:t>).length;</w:t>
+      </w:r>
+    </w:p>
+    <w:p>
+      <w:pPr>
+        <w:rPr>
+          <w:rFonts w:ascii="Consolas" w:hAnsi="Consolas"/>
+          <w:color w:val="538135" w:themeColor="accent6" w:themeShade="BF"/>
+        </w:rPr>
+      </w:pPr>
+      <w:r>
+        <w:rPr>
+          <w:rFonts w:ascii="Consolas" w:hAnsi="Consolas"/>
+        </w:rPr>
+        <w:t>console.log(contaPalavras(</w:t>
+      </w:r>
+      <w:r>
+        <w:rPr>
+          <w:rFonts w:ascii="Consolas" w:hAnsi="Consolas"/>
+          <w:color w:val="C00000"/>
+        </w:rPr>
+        <w:t>'Fala tribo, beleza?'</w:t>
+      </w:r>
+      <w:r>
+        <w:rPr>
+          <w:rFonts w:ascii="Consolas" w:hAnsi="Consolas"/>
+        </w:rPr>
+        <w:t xml:space="preserve">)); </w:t>
+      </w:r>
+      <w:r>
+        <w:rPr>
+          <w:rFonts w:ascii="Consolas" w:hAnsi="Consolas"/>
+          <w:color w:val="538135" w:themeColor="accent6" w:themeShade="BF"/>
+        </w:rPr>
+        <w:t>// 3</w:t>
+      </w:r>
+    </w:p>
+    <w:p>
+      <w:pPr>
+        <w:rPr>
+          <w:rFonts w:ascii="Consolas" w:hAnsi="Consolas"/>
+          <w:color w:val="538135" w:themeColor="accent6" w:themeShade="BF"/>
+        </w:rPr>
+      </w:pPr>
+    </w:p>
+    <w:p>
+      <w:pPr>
+        <w:pStyle w:val="Ttulo4"/>
+      </w:pPr>
+      <w:r>
+        <w:t>Exemplo 4: (object)</w:t>
+      </w:r>
+    </w:p>
+    <w:p>
+      <w:pPr>
+        <w:rPr>
+          <w:rFonts w:ascii="Consolas" w:hAnsi="Consolas"/>
+        </w:rPr>
+      </w:pPr>
+      <w:r>
+        <w:rPr>
+          <w:rFonts w:ascii="Consolas" w:hAnsi="Consolas"/>
+          <w:color w:val="7030A0"/>
+        </w:rPr>
+        <w:t>function</w:t>
+      </w:r>
+      <w:r>
+        <w:rPr>
+          <w:rFonts w:ascii="Consolas" w:hAnsi="Consolas"/>
+        </w:rPr>
+        <w:t xml:space="preserve"> </w:t>
+      </w:r>
+      <w:r>
+        <w:rPr>
+          <w:rFonts w:ascii="Consolas" w:hAnsi="Consolas"/>
+          <w:color w:val="4472C4" w:themeColor="accent1"/>
+        </w:rPr>
+        <w:t>objetoPessoa</w:t>
+      </w:r>
+      <w:r>
+        <w:rPr>
+          <w:rFonts w:ascii="Consolas" w:hAnsi="Consolas"/>
+        </w:rPr>
+        <w:t>(</w:t>
+      </w:r>
+      <w:r>
+        <w:rPr>
+          <w:rFonts w:ascii="Consolas" w:hAnsi="Consolas"/>
+          <w:color w:val="4472C4" w:themeColor="accent1"/>
+        </w:rPr>
+        <w:t>nome</w:t>
+      </w:r>
+      <w:r>
+        <w:rPr>
+          <w:rFonts w:ascii="Consolas" w:hAnsi="Consolas"/>
+        </w:rPr>
+        <w:t xml:space="preserve">, </w:t>
+      </w:r>
+      <w:r>
+        <w:rPr>
+          <w:rFonts w:ascii="Consolas" w:hAnsi="Consolas"/>
+          <w:color w:val="4472C4" w:themeColor="accent1"/>
+        </w:rPr>
+        <w:t>idade</w:t>
+      </w:r>
+      <w:r>
+        <w:rPr>
+          <w:rFonts w:ascii="Consolas" w:hAnsi="Consolas"/>
+        </w:rPr>
+        <w:t>) {</w:t>
+      </w:r>
+      <w:r>
+        <w:rPr>
+          <w:rFonts w:ascii="Consolas" w:hAnsi="Consolas"/>
+        </w:rPr>
+        <w:br/>
+      </w:r>
+      <w:r>
+        <w:rPr>
+          <w:rFonts w:ascii="Consolas" w:hAnsi="Consolas"/>
+        </w:rPr>
+        <w:t xml:space="preserve">  </w:t>
+      </w:r>
+      <w:r>
+        <w:rPr>
+          <w:rFonts w:ascii="Consolas" w:hAnsi="Consolas"/>
+          <w:color w:val="7030A0"/>
+        </w:rPr>
+        <w:t>return</w:t>
+      </w:r>
+      <w:r>
+        <w:rPr>
+          <w:rFonts w:ascii="Consolas" w:hAnsi="Consolas"/>
+        </w:rPr>
+        <w:t xml:space="preserve"> {</w:t>
+      </w:r>
+      <w:r>
+        <w:rPr>
+          <w:rFonts w:ascii="Consolas" w:hAnsi="Consolas"/>
+        </w:rPr>
+        <w:br/>
+      </w:r>
+      <w:r>
+        <w:rPr>
+          <w:rFonts w:ascii="Consolas" w:hAnsi="Consolas"/>
+        </w:rPr>
+        <w:t xml:space="preserve">    nome: </w:t>
+      </w:r>
+      <w:r>
+        <w:rPr>
+          <w:rFonts w:ascii="Consolas" w:hAnsi="Consolas"/>
+          <w:color w:val="4472C4" w:themeColor="accent1"/>
+        </w:rPr>
+        <w:t>nome</w:t>
+      </w:r>
+      <w:r>
+        <w:rPr>
+          <w:rFonts w:ascii="Consolas" w:hAnsi="Consolas"/>
+        </w:rPr>
+        <w:t>,</w:t>
+      </w:r>
+      <w:r>
+        <w:rPr>
+          <w:rFonts w:ascii="Consolas" w:hAnsi="Consolas"/>
+        </w:rPr>
+        <w:br/>
+      </w:r>
+      <w:r>
+        <w:rPr>
+          <w:rFonts w:ascii="Consolas" w:hAnsi="Consolas"/>
+        </w:rPr>
+        <w:t xml:space="preserve">    idade: </w:t>
+      </w:r>
+      <w:r>
+        <w:rPr>
+          <w:rFonts w:ascii="Consolas" w:hAnsi="Consolas"/>
+          <w:color w:val="4472C4" w:themeColor="accent1"/>
+        </w:rPr>
+        <w:t>idade</w:t>
+      </w:r>
+      <w:r>
+        <w:rPr>
+          <w:rFonts w:ascii="Consolas" w:hAnsi="Consolas"/>
+        </w:rPr>
+        <w:br/>
+      </w:r>
+      <w:r>
+        <w:rPr>
+          <w:rFonts w:ascii="Consolas" w:hAnsi="Consolas"/>
+        </w:rPr>
+        <w:t xml:space="preserve">  }</w:t>
+      </w:r>
+      <w:r>
+        <w:rPr>
+          <w:rFonts w:ascii="Consolas" w:hAnsi="Consolas"/>
+        </w:rPr>
+        <w:br/>
+      </w:r>
+      <w:r>
+        <w:rPr>
+          <w:rFonts w:ascii="Consolas" w:hAnsi="Consolas"/>
+        </w:rPr>
+        <w:t>}</w:t>
+      </w:r>
+      <w:r>
+        <w:rPr>
+          <w:rFonts w:ascii="Consolas" w:hAnsi="Consolas"/>
+        </w:rPr>
+        <w:br/>
+      </w:r>
+      <w:r>
+        <w:rPr>
+          <w:rFonts w:ascii="Consolas" w:hAnsi="Consolas"/>
+        </w:rPr>
+        <w:br/>
+      </w:r>
+      <w:r>
+        <w:rPr>
+          <w:rFonts w:ascii="Consolas" w:hAnsi="Consolas"/>
+          <w:color w:val="7030A0"/>
+        </w:rPr>
+        <w:t>const</w:t>
+      </w:r>
+      <w:r>
+        <w:rPr>
+          <w:rFonts w:ascii="Consolas" w:hAnsi="Consolas"/>
+        </w:rPr>
+        <w:t xml:space="preserve"> </w:t>
+      </w:r>
+      <w:r>
+        <w:rPr>
+          <w:rFonts w:ascii="Consolas" w:hAnsi="Consolas"/>
+          <w:color w:val="4472C4" w:themeColor="accent1"/>
+        </w:rPr>
+        <w:t xml:space="preserve">objetoPessoa </w:t>
+      </w:r>
+      <w:r>
+        <w:rPr>
+          <w:rFonts w:ascii="Consolas" w:hAnsi="Consolas"/>
+          <w:color w:val="833C0B" w:themeColor="accent2" w:themeShade="80"/>
+        </w:rPr>
+        <w:t>=</w:t>
+      </w:r>
+      <w:r>
+        <w:rPr>
+          <w:rFonts w:ascii="Consolas" w:hAnsi="Consolas"/>
+        </w:rPr>
+        <w:t xml:space="preserve"> (</w:t>
+      </w:r>
+      <w:r>
+        <w:rPr>
+          <w:rFonts w:ascii="Consolas" w:hAnsi="Consolas"/>
+          <w:color w:val="4472C4" w:themeColor="accent1"/>
+        </w:rPr>
+        <w:t>nome</w:t>
+      </w:r>
+      <w:r>
+        <w:rPr>
+          <w:rFonts w:ascii="Consolas" w:hAnsi="Consolas"/>
+        </w:rPr>
+        <w:t xml:space="preserve">, </w:t>
+      </w:r>
+      <w:r>
+        <w:rPr>
+          <w:rFonts w:ascii="Consolas" w:hAnsi="Consolas"/>
+          <w:color w:val="4472C4" w:themeColor="accent1"/>
+        </w:rPr>
+        <w:t>idade</w:t>
+      </w:r>
+      <w:r>
+        <w:rPr>
+          <w:rFonts w:ascii="Consolas" w:hAnsi="Consolas"/>
+        </w:rPr>
+        <w:t xml:space="preserve">) </w:t>
+      </w:r>
+      <w:r>
+        <w:rPr>
+          <w:rFonts w:ascii="Consolas" w:hAnsi="Consolas"/>
+          <w:color w:val="833C0B" w:themeColor="accent2" w:themeShade="80"/>
+        </w:rPr>
+        <w:t>=&gt;</w:t>
+      </w:r>
+      <w:r>
+        <w:rPr>
+          <w:rFonts w:ascii="Consolas" w:hAnsi="Consolas"/>
+        </w:rPr>
+        <w:t xml:space="preserve"> ({ nome: </w:t>
+      </w:r>
+      <w:r>
+        <w:rPr>
+          <w:rFonts w:ascii="Consolas" w:hAnsi="Consolas"/>
+          <w:color w:val="4472C4" w:themeColor="accent1"/>
+        </w:rPr>
+        <w:t>nome</w:t>
+      </w:r>
+      <w:r>
+        <w:rPr>
+          <w:rFonts w:ascii="Consolas" w:hAnsi="Consolas"/>
+        </w:rPr>
+        <w:t xml:space="preserve">, idade: </w:t>
+      </w:r>
+      <w:r>
+        <w:rPr>
+          <w:rFonts w:ascii="Consolas" w:hAnsi="Consolas"/>
+          <w:color w:val="4472C4" w:themeColor="accent1"/>
+        </w:rPr>
+        <w:t>idade</w:t>
+      </w:r>
+      <w:r>
+        <w:rPr>
+          <w:rFonts w:ascii="Consolas" w:hAnsi="Consolas"/>
+        </w:rPr>
+        <w:t xml:space="preserve"> });</w:t>
+      </w:r>
+    </w:p>
+    <w:p>
+      <w:pPr>
+        <w:rPr>
+          <w:rFonts w:ascii="Consolas" w:hAnsi="Consolas"/>
+        </w:rPr>
+      </w:pPr>
+      <w:r>
+        <w:rPr>
+          <w:rFonts w:ascii="Consolas" w:hAnsi="Consolas"/>
+        </w:rPr>
+        <w:t>console.log(objetoPessoa(</w:t>
+      </w:r>
+      <w:r>
+        <w:rPr>
+          <w:rFonts w:ascii="Consolas" w:hAnsi="Consolas"/>
+          <w:color w:val="FF0000"/>
+        </w:rPr>
+        <w:t>'Ana'</w:t>
+      </w:r>
+      <w:r>
+        <w:rPr>
+          <w:rFonts w:ascii="Consolas" w:hAnsi="Consolas"/>
+        </w:rPr>
+        <w:t xml:space="preserve">, </w:t>
+      </w:r>
+      <w:r>
+        <w:rPr>
+          <w:rFonts w:ascii="Consolas" w:hAnsi="Consolas"/>
+          <w:color w:val="4472C4" w:themeColor="accent1"/>
+        </w:rPr>
+        <w:t>25</w:t>
+      </w:r>
+      <w:r>
+        <w:rPr>
+          <w:rFonts w:ascii="Consolas" w:hAnsi="Consolas"/>
+        </w:rPr>
+        <w:t>));</w:t>
+      </w:r>
+      <w:r>
+        <w:rPr>
+          <w:rFonts w:ascii="Consolas" w:hAnsi="Consolas"/>
+        </w:rPr>
+        <w:br/>
+      </w:r>
+      <w:r>
+        <w:rPr>
+          <w:rFonts w:ascii="Consolas" w:hAnsi="Consolas"/>
+        </w:rPr>
+        <w:t>console.</w:t>
+      </w:r>
+      <w:r>
+        <w:rPr>
+          <w:rFonts w:ascii="Consolas" w:hAnsi="Consolas"/>
+        </w:rPr>
+        <w:t>table</w:t>
+      </w:r>
+      <w:r>
+        <w:rPr>
+          <w:rFonts w:ascii="Consolas" w:hAnsi="Consolas"/>
+        </w:rPr>
+        <w:t>(objetoPessoa(</w:t>
+      </w:r>
+      <w:r>
+        <w:rPr>
+          <w:rFonts w:ascii="Consolas" w:hAnsi="Consolas"/>
+          <w:color w:val="FF0000"/>
+        </w:rPr>
+        <w:t>'Ana'</w:t>
+      </w:r>
+      <w:r>
+        <w:rPr>
+          <w:rFonts w:ascii="Consolas" w:hAnsi="Consolas"/>
+        </w:rPr>
+        <w:t xml:space="preserve">, </w:t>
+      </w:r>
+      <w:r>
+        <w:rPr>
+          <w:rFonts w:ascii="Consolas" w:hAnsi="Consolas"/>
+          <w:color w:val="4472C4" w:themeColor="accent1"/>
+        </w:rPr>
+        <w:t>25</w:t>
+      </w:r>
+      <w:r>
+        <w:rPr>
+          <w:rFonts w:ascii="Consolas" w:hAnsi="Consolas"/>
+        </w:rPr>
+        <w:t>));</w:t>
+      </w:r>
+      <w:r>
+        <w:rPr>
+          <w:rFonts w:ascii="Consolas" w:hAnsi="Consolas"/>
+        </w:rPr>
+        <w:br/>
+      </w:r>
+      <w:r>
+        <w:rPr>
+          <w:rFonts w:ascii="Consolas" w:hAnsi="Consolas"/>
+        </w:rPr>
+        <w:br/>
+        <w:t>Mais sobre arrows:</w:t>
+      </w:r>
+      <w:r>
+        <w:rPr>
+          <w:rFonts w:ascii="Consolas" w:hAnsi="Consolas"/>
+        </w:rPr>
+        <w:br/>
+      </w:r>
+      <w:r>
+        <w:rPr>
+          <w:rFonts w:ascii="Consolas" w:hAnsi="Consolas"/>
+        </w:rPr>
+        <w:t>https://www.freecodecamp.org/news/when-and-why-you-should-use-es6-arrow-functions-and-when-you-shouldnt-3d851d7f0b26/</w:t>
       </w:r>
     </w:p>
     <w:p>
@@ -37545,6 +40262,7 @@
           <w:rFonts w:ascii="Consolas" w:hAnsi="Consolas"/>
           <w:lang w:val="en-US"/>
         </w:rPr>
+        <w:lastRenderedPageBreak/>
         <w:t xml:space="preserve">  console.log(</w:t>
       </w:r>
       <w:r>
@@ -38318,7 +41036,6 @@
         </w:rPr>
       </w:pPr>
       <w:r>
-        <w:lastRenderedPageBreak/>
         <w:t>Exemplo 1:</w:t>
       </w:r>
     </w:p>
@@ -38949,6 +41666,12 @@
           <w:rFonts w:ascii="Consolas" w:hAnsi="Consolas"/>
         </w:rPr>
         <w:br/>
+      </w:r>
+      <w:r>
+        <w:rPr>
+          <w:rFonts w:ascii="Consolas" w:hAnsi="Consolas"/>
+        </w:rPr>
+        <w:lastRenderedPageBreak/>
         <w:t xml:space="preserve">    }</w:t>
       </w:r>
       <w:r>
@@ -39479,7 +42202,6 @@
         <w:pStyle w:val="Ttulo1"/>
       </w:pPr>
       <w:r>
-        <w:lastRenderedPageBreak/>
         <w:t>tratamento de erros</w:t>
       </w:r>
     </w:p>
@@ -39922,6 +42644,7 @@
           <w:shd w:val="clear" w:color="auto" w:fill="FFFFFF"/>
           <w:lang w:val="en-US"/>
         </w:rPr>
+        <w:lastRenderedPageBreak/>
         <w:t>setTimeout(</w:t>
       </w:r>
       <w:r>
@@ -40733,13 +43456,6 @@
           <w:color w:val="538135" w:themeColor="accent6" w:themeShade="BF"/>
         </w:rPr>
         <w:br/>
-      </w:r>
-      <w:r>
-        <w:rPr>
-          <w:rFonts w:ascii="Consolas" w:hAnsi="Consolas"/>
-          <w:color w:val="538135" w:themeColor="accent6" w:themeShade="BF"/>
-        </w:rPr>
-        <w:lastRenderedPageBreak/>
         <w:t xml:space="preserve">3 "...continue, contador = + setInterval" </w:t>
       </w:r>
       <w:r>
@@ -41355,6 +44071,7 @@
           <w:szCs w:val="23"/>
           <w:lang w:eastAsia="pt-BR"/>
         </w:rPr>
+        <w:lastRenderedPageBreak/>
         <w:t>  }</w:t>
       </w:r>
     </w:p>

</xml_diff>